<commit_message>
( this is upgraded analysis document of Hardware Sales and Purchases System)
</commit_message>
<xml_diff>
--- a/00162808_LirajMaharjan_CP_Analysis/00162808_LirajMaharjan_CP_Analysis.docx
+++ b/00162808_LirajMaharjan_CP_Analysis/00162808_LirajMaharjan_CP_Analysis.docx
@@ -303,7 +303,7 @@
           <w:r>
             <w:fldChar w:fldCharType="separate"/>
           </w:r>
-          <w:hyperlink w:anchor="_Toc480810975" w:history="1">
+          <w:hyperlink w:anchor="_Toc481952083" w:history="1">
             <w:r>
               <w:rPr>
                 <w:rStyle w:val="Hyperlink"/>
@@ -330,7 +330,7 @@
                 <w:noProof/>
                 <w:webHidden/>
               </w:rPr>
-              <w:instrText xml:space="preserve"> PAGEREF _Toc480810975 \h </w:instrText>
+              <w:instrText xml:space="preserve"> PAGEREF _Toc481952083 \h </w:instrText>
             </w:r>
             <w:r>
               <w:rPr>
@@ -372,7 +372,7 @@
               <w:noProof/>
             </w:rPr>
           </w:pPr>
-          <w:hyperlink w:anchor="_Toc480810976" w:history="1">
+          <w:hyperlink w:anchor="_Toc481952084" w:history="1">
             <w:r>
               <w:rPr>
                 <w:rStyle w:val="Hyperlink"/>
@@ -399,7 +399,7 @@
                 <w:noProof/>
                 <w:webHidden/>
               </w:rPr>
-              <w:instrText xml:space="preserve"> PAGEREF _Toc480810976 \h </w:instrText>
+              <w:instrText xml:space="preserve"> PAGEREF _Toc481952084 \h </w:instrText>
             </w:r>
             <w:r>
               <w:rPr>
@@ -441,7 +441,7 @@
               <w:noProof/>
             </w:rPr>
           </w:pPr>
-          <w:hyperlink w:anchor="_Toc480810977" w:history="1">
+          <w:hyperlink w:anchor="_Toc481952085" w:history="1">
             <w:r>
               <w:rPr>
                 <w:rStyle w:val="Hyperlink"/>
@@ -468,7 +468,7 @@
                 <w:noProof/>
                 <w:webHidden/>
               </w:rPr>
-              <w:instrText xml:space="preserve"> PAGEREF _Toc480810977 \h </w:instrText>
+              <w:instrText xml:space="preserve"> PAGEREF _Toc481952085 \h </w:instrText>
             </w:r>
             <w:r>
               <w:rPr>
@@ -510,7 +510,7 @@
               <w:noProof/>
             </w:rPr>
           </w:pPr>
-          <w:hyperlink w:anchor="_Toc480810978" w:history="1">
+          <w:hyperlink w:anchor="_Toc481952086" w:history="1">
             <w:r>
               <w:rPr>
                 <w:rStyle w:val="Hyperlink"/>
@@ -537,7 +537,7 @@
                 <w:noProof/>
                 <w:webHidden/>
               </w:rPr>
-              <w:instrText xml:space="preserve"> PAGEREF _Toc480810978 \h </w:instrText>
+              <w:instrText xml:space="preserve"> PAGEREF _Toc481952086 \h </w:instrText>
             </w:r>
             <w:r>
               <w:rPr>
@@ -579,7 +579,7 @@
               <w:noProof/>
             </w:rPr>
           </w:pPr>
-          <w:hyperlink w:anchor="_Toc480810979" w:history="1">
+          <w:hyperlink w:anchor="_Toc481952087" w:history="1">
             <w:r>
               <w:rPr>
                 <w:rStyle w:val="Hyperlink"/>
@@ -606,7 +606,7 @@
                 <w:noProof/>
                 <w:webHidden/>
               </w:rPr>
-              <w:instrText xml:space="preserve"> PAGEREF _Toc480810979 \h </w:instrText>
+              <w:instrText xml:space="preserve"> PAGEREF _Toc481952087 \h </w:instrText>
             </w:r>
             <w:r>
               <w:rPr>
@@ -648,7 +648,7 @@
               <w:noProof/>
             </w:rPr>
           </w:pPr>
-          <w:hyperlink w:anchor="_Toc480810980" w:history="1">
+          <w:hyperlink w:anchor="_Toc481952088" w:history="1">
             <w:r>
               <w:rPr>
                 <w:rStyle w:val="Hyperlink"/>
@@ -675,7 +675,7 @@
                 <w:noProof/>
                 <w:webHidden/>
               </w:rPr>
-              <w:instrText xml:space="preserve"> PAGEREF _Toc480810980 \h </w:instrText>
+              <w:instrText xml:space="preserve"> PAGEREF _Toc481952088 \h </w:instrText>
             </w:r>
             <w:r>
               <w:rPr>
@@ -717,7 +717,7 @@
               <w:noProof/>
             </w:rPr>
           </w:pPr>
-          <w:hyperlink w:anchor="_Toc480810981" w:history="1">
+          <w:hyperlink w:anchor="_Toc481952089" w:history="1">
             <w:r>
               <w:rPr>
                 <w:rStyle w:val="Hyperlink"/>
@@ -744,7 +744,7 @@
                 <w:noProof/>
                 <w:webHidden/>
               </w:rPr>
-              <w:instrText xml:space="preserve"> PAGEREF _Toc480810981 \h </w:instrText>
+              <w:instrText xml:space="preserve"> PAGEREF _Toc481952089 \h </w:instrText>
             </w:r>
             <w:r>
               <w:rPr>
@@ -786,7 +786,7 @@
               <w:noProof/>
             </w:rPr>
           </w:pPr>
-          <w:hyperlink w:anchor="_Toc480810982" w:history="1">
+          <w:hyperlink w:anchor="_Toc481952090" w:history="1">
             <w:r>
               <w:rPr>
                 <w:rStyle w:val="Hyperlink"/>
@@ -813,7 +813,7 @@
                 <w:noProof/>
                 <w:webHidden/>
               </w:rPr>
-              <w:instrText xml:space="preserve"> PAGEREF _Toc480810982 \h </w:instrText>
+              <w:instrText xml:space="preserve"> PAGEREF _Toc481952090 \h </w:instrText>
             </w:r>
             <w:r>
               <w:rPr>
@@ -855,7 +855,7 @@
               <w:noProof/>
             </w:rPr>
           </w:pPr>
-          <w:hyperlink w:anchor="_Toc480810983" w:history="1">
+          <w:hyperlink w:anchor="_Toc481952091" w:history="1">
             <w:r>
               <w:rPr>
                 <w:rStyle w:val="Hyperlink"/>
@@ -882,7 +882,7 @@
                 <w:noProof/>
                 <w:webHidden/>
               </w:rPr>
-              <w:instrText xml:space="preserve"> PAGEREF _Toc480810983 \h </w:instrText>
+              <w:instrText xml:space="preserve"> PAGEREF _Toc481952091 \h </w:instrText>
             </w:r>
             <w:r>
               <w:rPr>
@@ -924,7 +924,7 @@
               <w:noProof/>
             </w:rPr>
           </w:pPr>
-          <w:hyperlink w:anchor="_Toc480810984" w:history="1">
+          <w:hyperlink w:anchor="_Toc481952092" w:history="1">
             <w:r>
               <w:rPr>
                 <w:rStyle w:val="Hyperlink"/>
@@ -951,7 +951,7 @@
                 <w:noProof/>
                 <w:webHidden/>
               </w:rPr>
-              <w:instrText xml:space="preserve"> PAGEREF _Toc480810984 \h </w:instrText>
+              <w:instrText xml:space="preserve"> PAGEREF _Toc481952092 \h </w:instrText>
             </w:r>
             <w:r>
               <w:rPr>
@@ -993,7 +993,7 @@
               <w:noProof/>
             </w:rPr>
           </w:pPr>
-          <w:hyperlink w:anchor="_Toc480810985" w:history="1">
+          <w:hyperlink w:anchor="_Toc481952093" w:history="1">
             <w:r>
               <w:rPr>
                 <w:rStyle w:val="Hyperlink"/>
@@ -1020,7 +1020,7 @@
                 <w:noProof/>
                 <w:webHidden/>
               </w:rPr>
-              <w:instrText xml:space="preserve"> PAGEREF _Toc480810985 \h </w:instrText>
+              <w:instrText xml:space="preserve"> PAGEREF _Toc481952093 \h </w:instrText>
             </w:r>
             <w:r>
               <w:rPr>
@@ -1062,7 +1062,7 @@
               <w:noProof/>
             </w:rPr>
           </w:pPr>
-          <w:hyperlink w:anchor="_Toc480810986" w:history="1">
+          <w:hyperlink w:anchor="_Toc481952094" w:history="1">
             <w:r>
               <w:rPr>
                 <w:rStyle w:val="Hyperlink"/>
@@ -1089,7 +1089,7 @@
                 <w:noProof/>
                 <w:webHidden/>
               </w:rPr>
-              <w:instrText xml:space="preserve"> PAGEREF _Toc480810986 \h </w:instrText>
+              <w:instrText xml:space="preserve"> PAGEREF _Toc481952094 \h </w:instrText>
             </w:r>
             <w:r>
               <w:rPr>
@@ -1155,8 +1155,6 @@
         <w:lastRenderedPageBreak/>
         <w:t>Table of Figures</w:t>
       </w:r>
-      <w:bookmarkStart w:id="0" w:name="_GoBack"/>
-      <w:bookmarkEnd w:id="0"/>
     </w:p>
     <w:p>
       <w:pPr>
@@ -1186,13 +1184,23 @@
       <w:r>
         <w:fldChar w:fldCharType="separate"/>
       </w:r>
-      <w:hyperlink w:anchor="_Toc480810987" w:history="1">
+      <w:hyperlink w:anchor="_Toc482025218" w:history="1">
         <w:r>
           <w:rPr>
             <w:rStyle w:val="Hyperlink"/>
             <w:noProof/>
+            <w14:shadow w14:blurRad="38100" w14:dist="19050" w14:dir="2700000" w14:sx="100000" w14:sy="100000" w14:kx="0" w14:ky="0" w14:algn="tl">
+              <w14:schemeClr w14:val="dk1">
+                <w14:alpha w14:val="60000"/>
+              </w14:schemeClr>
+            </w14:shadow>
+            <w14:textOutline w14:w="0" w14:cap="flat" w14:cmpd="sng" w14:algn="ctr">
+              <w14:noFill/>
+              <w14:prstDash w14:val="solid"/>
+              <w14:round/>
+            </w14:textOutline>
           </w:rPr>
-          <w:t>Figure 1</w:t>
+          <w:t>Figure 1: Rich picture for Hardware Sales and Purchases System</w:t>
         </w:r>
         <w:r>
           <w:rPr>
@@ -1213,7 +1221,7 @@
             <w:noProof/>
             <w:webHidden/>
           </w:rPr>
-          <w:instrText xml:space="preserve"> PAGEREF _Toc480810987 \h </w:instrText>
+          <w:instrText xml:space="preserve"> PAGEREF _Toc482025218 \h </w:instrText>
         </w:r>
         <w:r>
           <w:rPr>
@@ -1255,13 +1263,23 @@
           <w:noProof/>
         </w:rPr>
       </w:pPr>
-      <w:hyperlink w:anchor="_Toc480810988" w:history="1">
+      <w:hyperlink w:anchor="_Toc482025219" w:history="1">
         <w:r>
           <w:rPr>
             <w:rStyle w:val="Hyperlink"/>
             <w:noProof/>
+            <w14:shadow w14:blurRad="38100" w14:dist="19050" w14:dir="2700000" w14:sx="100000" w14:sy="100000" w14:kx="0" w14:ky="0" w14:algn="tl">
+              <w14:schemeClr w14:val="dk1">
+                <w14:alpha w14:val="60000"/>
+              </w14:schemeClr>
+            </w14:shadow>
+            <w14:textOutline w14:w="0" w14:cap="flat" w14:cmpd="sng" w14:algn="ctr">
+              <w14:noFill/>
+              <w14:prstDash w14:val="solid"/>
+              <w14:round/>
+            </w14:textOutline>
           </w:rPr>
-          <w:t>Figure 2</w:t>
+          <w:t>Figure 2: MoSCoW of Hardware Sales and Purchase System</w:t>
         </w:r>
         <w:r>
           <w:rPr>
@@ -1282,76 +1300,7 @@
             <w:noProof/>
             <w:webHidden/>
           </w:rPr>
-          <w:instrText xml:space="preserve"> PAGEREF _Toc480810988 \h </w:instrText>
-        </w:r>
-        <w:r>
-          <w:rPr>
-            <w:noProof/>
-            <w:webHidden/>
-          </w:rPr>
-        </w:r>
-        <w:r>
-          <w:rPr>
-            <w:noProof/>
-            <w:webHidden/>
-          </w:rPr>
-          <w:fldChar w:fldCharType="separate"/>
-        </w:r>
-        <w:r>
-          <w:rPr>
-            <w:noProof/>
-            <w:webHidden/>
-          </w:rPr>
-          <w:t>9</w:t>
-        </w:r>
-        <w:r>
-          <w:rPr>
-            <w:noProof/>
-            <w:webHidden/>
-          </w:rPr>
-          <w:fldChar w:fldCharType="end"/>
-        </w:r>
-      </w:hyperlink>
-    </w:p>
-    <w:p>
-      <w:pPr>
-        <w:pStyle w:val="TableofFigures"/>
-        <w:tabs>
-          <w:tab w:val="right" w:leader="dot" w:pos="9350"/>
-        </w:tabs>
-        <w:rPr>
-          <w:rFonts w:asciiTheme="minorHAnsi" w:eastAsiaTheme="minorEastAsia" w:hAnsiTheme="minorHAnsi"/>
-          <w:noProof/>
-        </w:rPr>
-      </w:pPr>
-      <w:hyperlink w:anchor="_Toc480810989" w:history="1">
-        <w:r>
-          <w:rPr>
-            <w:rStyle w:val="Hyperlink"/>
-            <w:noProof/>
-          </w:rPr>
-          <w:t>Figure 3</w:t>
-        </w:r>
-        <w:r>
-          <w:rPr>
-            <w:noProof/>
-            <w:webHidden/>
-          </w:rPr>
-          <w:tab/>
-        </w:r>
-        <w:r>
-          <w:rPr>
-            <w:noProof/>
-            <w:webHidden/>
-          </w:rPr>
-          <w:fldChar w:fldCharType="begin"/>
-        </w:r>
-        <w:r>
-          <w:rPr>
-            <w:noProof/>
-            <w:webHidden/>
-          </w:rPr>
-          <w:instrText xml:space="preserve"> PAGEREF _Toc480810989 \h </w:instrText>
+          <w:instrText xml:space="preserve"> PAGEREF _Toc482025219 \h </w:instrText>
         </w:r>
         <w:r>
           <w:rPr>
@@ -1393,13 +1342,23 @@
           <w:noProof/>
         </w:rPr>
       </w:pPr>
-      <w:hyperlink w:anchor="_Toc480810990" w:history="1">
+      <w:hyperlink w:anchor="_Toc482025220" w:history="1">
         <w:r>
           <w:rPr>
             <w:rStyle w:val="Hyperlink"/>
             <w:noProof/>
+            <w14:shadow w14:blurRad="38100" w14:dist="19050" w14:dir="2700000" w14:sx="100000" w14:sy="100000" w14:kx="0" w14:ky="0" w14:algn="tl">
+              <w14:schemeClr w14:val="dk1">
+                <w14:alpha w14:val="60000"/>
+              </w14:schemeClr>
+            </w14:shadow>
+            <w14:textOutline w14:w="0" w14:cap="flat" w14:cmpd="sng" w14:algn="ctr">
+              <w14:noFill/>
+              <w14:prstDash w14:val="solid"/>
+              <w14:round/>
+            </w14:textOutline>
           </w:rPr>
-          <w:t>Figure 4</w:t>
+          <w:t>Figure 3: Usecase of actor and supplier of Hardware Sales and Purchases System</w:t>
         </w:r>
         <w:r>
           <w:rPr>
@@ -1420,7 +1379,7 @@
             <w:noProof/>
             <w:webHidden/>
           </w:rPr>
-          <w:instrText xml:space="preserve"> PAGEREF _Toc480810990 \h </w:instrText>
+          <w:instrText xml:space="preserve"> PAGEREF _Toc482025220 \h </w:instrText>
         </w:r>
         <w:r>
           <w:rPr>
@@ -1462,13 +1421,23 @@
           <w:noProof/>
         </w:rPr>
       </w:pPr>
-      <w:hyperlink w:anchor="_Toc480810991" w:history="1">
+      <w:hyperlink w:anchor="_Toc482025221" w:history="1">
         <w:r>
           <w:rPr>
             <w:rStyle w:val="Hyperlink"/>
             <w:noProof/>
+            <w14:shadow w14:blurRad="38100" w14:dist="19050" w14:dir="2700000" w14:sx="100000" w14:sy="100000" w14:kx="0" w14:ky="0" w14:algn="tl">
+              <w14:schemeClr w14:val="dk1">
+                <w14:alpha w14:val="60000"/>
+              </w14:schemeClr>
+            </w14:shadow>
+            <w14:textOutline w14:w="0" w14:cap="flat" w14:cmpd="sng" w14:algn="ctr">
+              <w14:noFill/>
+              <w14:prstDash w14:val="solid"/>
+              <w14:round/>
+            </w14:textOutline>
           </w:rPr>
-          <w:t>Figure 5</w:t>
+          <w:t>Figure 4: Use case of staff and customer Hardware Sales and Purchases System</w:t>
         </w:r>
         <w:r>
           <w:rPr>
@@ -1489,7 +1458,7 @@
             <w:noProof/>
             <w:webHidden/>
           </w:rPr>
-          <w:instrText xml:space="preserve"> PAGEREF _Toc480810991 \h </w:instrText>
+          <w:instrText xml:space="preserve"> PAGEREF _Toc482025221 \h </w:instrText>
         </w:r>
         <w:r>
           <w:rPr>
@@ -1509,7 +1478,7 @@
             <w:noProof/>
             <w:webHidden/>
           </w:rPr>
-          <w:t>14</w:t>
+          <w:t>12</w:t>
         </w:r>
         <w:r>
           <w:rPr>
@@ -1522,6 +1491,89 @@
     </w:p>
     <w:p>
       <w:pPr>
+        <w:pStyle w:val="TableofFigures"/>
+        <w:tabs>
+          <w:tab w:val="right" w:leader="dot" w:pos="9350"/>
+        </w:tabs>
+        <w:rPr>
+          <w:rFonts w:asciiTheme="minorHAnsi" w:eastAsiaTheme="minorEastAsia" w:hAnsiTheme="minorHAnsi"/>
+          <w:noProof/>
+        </w:rPr>
+      </w:pPr>
+      <w:hyperlink w:anchor="_Toc482025222" w:history="1">
+        <w:r>
+          <w:rPr>
+            <w:rStyle w:val="Hyperlink"/>
+            <w:noProof/>
+            <w14:shadow w14:blurRad="38100" w14:dist="19050" w14:dir="2700000" w14:sx="100000" w14:sy="100000" w14:kx="0" w14:ky="0" w14:algn="tl">
+              <w14:schemeClr w14:val="dk1">
+                <w14:alpha w14:val="60000"/>
+              </w14:schemeClr>
+            </w14:shadow>
+            <w14:textOutline w14:w="0" w14:cap="flat" w14:cmpd="sng" w14:algn="ctr">
+              <w14:noFill/>
+              <w14:prstDash w14:val="solid"/>
+              <w14:round/>
+            </w14:textOutline>
+          </w:rPr>
+          <w:t>Figure 5: Initial class diagram of Hardware Sales and Purchases System</w:t>
+        </w:r>
+        <w:r>
+          <w:rPr>
+            <w:noProof/>
+            <w:webHidden/>
+          </w:rPr>
+          <w:tab/>
+        </w:r>
+        <w:r>
+          <w:rPr>
+            <w:noProof/>
+            <w:webHidden/>
+          </w:rPr>
+          <w:fldChar w:fldCharType="begin"/>
+        </w:r>
+        <w:r>
+          <w:rPr>
+            <w:noProof/>
+            <w:webHidden/>
+          </w:rPr>
+          <w:instrText xml:space="preserve"> PAGEREF _Toc482025222 \h </w:instrText>
+        </w:r>
+        <w:r>
+          <w:rPr>
+            <w:noProof/>
+            <w:webHidden/>
+          </w:rPr>
+        </w:r>
+        <w:r>
+          <w:rPr>
+            <w:noProof/>
+            <w:webHidden/>
+          </w:rPr>
+          <w:fldChar w:fldCharType="separate"/>
+        </w:r>
+        <w:r>
+          <w:rPr>
+            <w:noProof/>
+            <w:webHidden/>
+          </w:rPr>
+          <w:t>15</w:t>
+        </w:r>
+        <w:r>
+          <w:rPr>
+            <w:noProof/>
+            <w:webHidden/>
+          </w:rPr>
+          <w:fldChar w:fldCharType="end"/>
+        </w:r>
+      </w:hyperlink>
+    </w:p>
+    <w:p>
+      <w:pPr>
+        <w:pStyle w:val="TableofFigures"/>
+        <w:tabs>
+          <w:tab w:val="right" w:leader="dot" w:pos="9350"/>
+        </w:tabs>
         <w:rPr>
           <w:rFonts w:eastAsiaTheme="majorEastAsia" w:cstheme="majorBidi"/>
           <w:b/>
@@ -1540,54 +1592,78 @@
       <w:pPr>
         <w:pStyle w:val="Heading1"/>
       </w:pPr>
-      <w:bookmarkStart w:id="1" w:name="_Toc480810975"/>
+      <w:bookmarkStart w:id="0" w:name="_Toc481952083"/>
       <w:r>
         <w:lastRenderedPageBreak/>
         <w:t>Analysis</w:t>
       </w:r>
+      <w:bookmarkEnd w:id="0"/>
+    </w:p>
+    <w:p>
+      <w:r>
+        <w:t>System analysis identifies the information requirements that must be met by a system solution. It helps to known to current situation of the shop and gather information or requirements to upgrade the shop status. In this phases details analysis of the systems is conducted to access the feasibility of solution and alternative solutions, cost benefits, advantage and disadvantage of each alternative. It is up to the user to decide most suitable solution.</w:t>
+      </w:r>
+    </w:p>
+    <w:p>
+      <w:r>
+        <w:t xml:space="preserve">Better analysis produces better and reliable output. So analysis must be done as deep as it can </w:t>
+      </w:r>
+      <w:r>
+        <w:t>go</w:t>
+      </w:r>
+      <w:r>
+        <w:t xml:space="preserve"> so it won`t be any problem in future.</w:t>
+      </w:r>
+      <w:r>
+        <w:t xml:space="preserve"> I have done analysis by distributing it into many parts such as rich picture, system requirements specification, use case and initial class diagram which help to understand the requirements of the </w:t>
+      </w:r>
+      <w:r>
+        <w:t>shop</w:t>
+      </w:r>
+      <w:r>
+        <w:t>.</w:t>
+      </w:r>
+    </w:p>
+    <w:p>
+      <w:pPr>
+        <w:pStyle w:val="Heading2"/>
+      </w:pPr>
+      <w:bookmarkStart w:id="1" w:name="_Toc481952084"/>
+      <w:r>
+        <w:t>Rich picture</w:t>
+      </w:r>
       <w:bookmarkEnd w:id="1"/>
     </w:p>
     <w:p>
       <w:r>
-        <w:t>System analysis identifies the information requirements that must be met by a system solution. It helps to known to current situation of the shop and gather information or requirements to upgrade the shop status. In this phases details analysis of the systems is conducted to access the feasibility of solution and alternative solutions, cost benefits, advantage and disadvantage of each alternative. It is up to the user to decide most suitable solution.</w:t>
-      </w:r>
-    </w:p>
-    <w:p>
-      <w:r>
-        <w:t xml:space="preserve">Better analysis produces better and reliable output. So analysis must be done as deep as it can </w:t>
-      </w:r>
-      <w:r>
-        <w:t>go</w:t>
-      </w:r>
-      <w:r>
-        <w:t xml:space="preserve"> so it won`t be any problem in future.</w:t>
-      </w:r>
-      <w:r>
-        <w:t xml:space="preserve"> I have done analysis by distributing it into many parts such as rich picture, system requirements specification, use case and initial class diagram which help to understand the requirements of the </w:t>
-      </w:r>
-      <w:r>
-        <w:t>shop</w:t>
-      </w:r>
-      <w:r>
-        <w:t>.</w:t>
-      </w:r>
-    </w:p>
-    <w:p>
-      <w:pPr>
-        <w:pStyle w:val="Heading2"/>
-      </w:pPr>
-      <w:bookmarkStart w:id="2" w:name="_Toc480810976"/>
-      <w:r>
-        <w:t>Rich picture</w:t>
-      </w:r>
-      <w:bookmarkEnd w:id="2"/>
-    </w:p>
-    <w:p>
-      <w:r>
-        <w:t>It is a diagrammatical way of relating the system and its requirements. It shows how the system is going to work. It only shows the processes included in the system rather than functions.</w:t>
-      </w:r>
-      <w:r>
-        <w:t xml:space="preserve"> </w:t>
+        <w:t>It is a way of exploring the system and its situation which is expressed through diagram</w:t>
+      </w:r>
+      <w:r>
+        <w:t xml:space="preserve">. </w:t>
+      </w:r>
+      <w:r>
+        <w:t xml:space="preserve">It helps to open discussion among the shareholders and for better understanding of system needs. </w:t>
+      </w:r>
+      <w:r>
+        <w:t>It shows</w:t>
+      </w:r>
+      <w:r>
+        <w:t xml:space="preserve"> the necessary </w:t>
+      </w:r>
+      <w:r>
+        <w:t>fundamentals of the system</w:t>
+      </w:r>
+      <w:r>
+        <w:t>. It</w:t>
+      </w:r>
+      <w:r>
+        <w:t xml:space="preserve"> shows processes and how those are interrelated with </w:t>
+      </w:r>
+      <w:r>
+        <w:t>each other’s</w:t>
+      </w:r>
+      <w:r>
+        <w:t xml:space="preserve">. </w:t>
       </w:r>
     </w:p>
     <w:p>
@@ -1596,10 +1672,10 @@
           <w:noProof/>
         </w:rPr>
         <w:drawing>
-          <wp:inline distT="0" distB="0" distL="0" distR="0" wp14:anchorId="025B6502" wp14:editId="073EA897">
-            <wp:extent cx="5943600" cy="4457700"/>
-            <wp:effectExtent l="0" t="0" r="0" b="0"/>
-            <wp:docPr id="1" name="Picture 1"/>
+          <wp:inline distT="0" distB="0" distL="0" distR="0">
+            <wp:extent cx="6629400" cy="4907280"/>
+            <wp:effectExtent l="0" t="0" r="0" b="7620"/>
+            <wp:docPr id="3" name="Picture 3"/>
             <wp:cNvGraphicFramePr>
               <a:graphicFrameLocks xmlns:a="http://schemas.openxmlformats.org/drawingml/2006/main" noChangeAspect="1"/>
             </wp:cNvGraphicFramePr>
@@ -1607,7 +1683,7 @@
               <a:graphicData uri="http://schemas.openxmlformats.org/drawingml/2006/picture">
                 <pic:pic xmlns:pic="http://schemas.openxmlformats.org/drawingml/2006/picture">
                   <pic:nvPicPr>
-                    <pic:cNvPr id="1" name="rich picture.jpg"/>
+                    <pic:cNvPr id="3" name="rich picture.jpg"/>
                     <pic:cNvPicPr/>
                   </pic:nvPicPr>
                   <pic:blipFill>
@@ -1625,7 +1701,7 @@
                   <pic:spPr>
                     <a:xfrm>
                       <a:off x="0" y="0"/>
-                      <a:ext cx="5943600" cy="4457700"/>
+                      <a:ext cx="6636435" cy="4912488"/>
                     </a:xfrm>
                     <a:prstGeom prst="rect">
                       <a:avLst/>
@@ -1637,68 +1713,160 @@
           </wp:inline>
         </w:drawing>
       </w:r>
-    </w:p>
-    <w:p>
-      <w:pPr>
-        <w:keepNext/>
-        <w:jc w:val="center"/>
-      </w:pPr>
-      <w:r>
-        <w:rPr>
-          <w:u w:val="single"/>
-        </w:rPr>
-        <w:t>Fig</w:t>
-      </w:r>
-      <w:r>
-        <w:rPr>
-          <w:u w:val="single"/>
-        </w:rPr>
-        <w:t>ure</w:t>
-      </w:r>
-      <w:r>
-        <w:rPr>
-          <w:u w:val="single"/>
-        </w:rPr>
-        <w:t xml:space="preserve"> 1: R</w:t>
-      </w:r>
-      <w:r>
-        <w:rPr>
-          <w:u w:val="single"/>
-        </w:rPr>
-        <w:t>ich picture for Hardware Sales and Purchases System</w:t>
-      </w:r>
+      <w:bookmarkStart w:id="2" w:name="_GoBack"/>
+      <w:bookmarkEnd w:id="2"/>
     </w:p>
     <w:p>
       <w:pPr>
         <w:pStyle w:val="Caption"/>
         <w:jc w:val="center"/>
         <w:rPr>
+          <w:sz w:val="22"/>
+          <w:szCs w:val="22"/>
           <w:u w:val="single"/>
         </w:rPr>
       </w:pPr>
-      <w:bookmarkStart w:id="3" w:name="_Toc480810987"/>
-      <w:r>
+      <w:bookmarkStart w:id="3" w:name="_Toc482025218"/>
+      <w:r>
+        <w:rPr>
+          <w:color w:val="000000" w:themeColor="text1"/>
+          <w:sz w:val="22"/>
+          <w:szCs w:val="22"/>
+          <w:u w:val="single"/>
+          <w14:shadow w14:blurRad="38100" w14:dist="19050" w14:dir="2700000" w14:sx="100000" w14:sy="100000" w14:kx="0" w14:ky="0" w14:algn="tl">
+            <w14:schemeClr w14:val="dk1">
+              <w14:alpha w14:val="60000"/>
+            </w14:schemeClr>
+          </w14:shadow>
+          <w14:textOutline w14:w="0" w14:cap="flat" w14:cmpd="sng" w14:algn="ctr">
+            <w14:noFill/>
+            <w14:prstDash w14:val="solid"/>
+            <w14:round/>
+          </w14:textOutline>
+        </w:rPr>
         <w:t xml:space="preserve">Figure </w:t>
       </w:r>
-      <w:fldSimple w:instr=" SEQ Figure \* ARABIC ">
-        <w:r>
-          <w:rPr>
-            <w:noProof/>
-          </w:rPr>
-          <w:t>1</w:t>
-        </w:r>
-        <w:bookmarkEnd w:id="3"/>
-      </w:fldSimple>
-    </w:p>
-    <w:p>
-      <w:pPr>
-        <w:rPr>
+      <w:r>
+        <w:rPr>
+          <w:color w:val="000000" w:themeColor="text1"/>
+          <w:sz w:val="22"/>
+          <w:szCs w:val="22"/>
           <w:u w:val="single"/>
-        </w:rPr>
-      </w:pPr>
-      <w:r>
-        <w:rPr>
+          <w14:shadow w14:blurRad="38100" w14:dist="19050" w14:dir="2700000" w14:sx="100000" w14:sy="100000" w14:kx="0" w14:ky="0" w14:algn="tl">
+            <w14:schemeClr w14:val="dk1">
+              <w14:alpha w14:val="60000"/>
+            </w14:schemeClr>
+          </w14:shadow>
+          <w14:textOutline w14:w="0" w14:cap="flat" w14:cmpd="sng" w14:algn="ctr">
+            <w14:noFill/>
+            <w14:prstDash w14:val="solid"/>
+            <w14:round/>
+          </w14:textOutline>
+        </w:rPr>
+        <w:fldChar w:fldCharType="begin"/>
+      </w:r>
+      <w:r>
+        <w:rPr>
+          <w:color w:val="000000" w:themeColor="text1"/>
+          <w:sz w:val="22"/>
+          <w:szCs w:val="22"/>
           <w:u w:val="single"/>
+          <w14:shadow w14:blurRad="38100" w14:dist="19050" w14:dir="2700000" w14:sx="100000" w14:sy="100000" w14:kx="0" w14:ky="0" w14:algn="tl">
+            <w14:schemeClr w14:val="dk1">
+              <w14:alpha w14:val="60000"/>
+            </w14:schemeClr>
+          </w14:shadow>
+          <w14:textOutline w14:w="0" w14:cap="flat" w14:cmpd="sng" w14:algn="ctr">
+            <w14:noFill/>
+            <w14:prstDash w14:val="solid"/>
+            <w14:round/>
+          </w14:textOutline>
+        </w:rPr>
+        <w:instrText xml:space="preserve"> SEQ Figure \* ARABIC </w:instrText>
+      </w:r>
+      <w:r>
+        <w:rPr>
+          <w:color w:val="000000" w:themeColor="text1"/>
+          <w:sz w:val="22"/>
+          <w:szCs w:val="22"/>
+          <w:u w:val="single"/>
+          <w14:shadow w14:blurRad="38100" w14:dist="19050" w14:dir="2700000" w14:sx="100000" w14:sy="100000" w14:kx="0" w14:ky="0" w14:algn="tl">
+            <w14:schemeClr w14:val="dk1">
+              <w14:alpha w14:val="60000"/>
+            </w14:schemeClr>
+          </w14:shadow>
+          <w14:textOutline w14:w="0" w14:cap="flat" w14:cmpd="sng" w14:algn="ctr">
+            <w14:noFill/>
+            <w14:prstDash w14:val="solid"/>
+            <w14:round/>
+          </w14:textOutline>
+        </w:rPr>
+        <w:fldChar w:fldCharType="separate"/>
+      </w:r>
+      <w:r>
+        <w:rPr>
+          <w:noProof/>
+          <w:color w:val="000000" w:themeColor="text1"/>
+          <w:sz w:val="22"/>
+          <w:szCs w:val="22"/>
+          <w:u w:val="single"/>
+          <w14:shadow w14:blurRad="38100" w14:dist="19050" w14:dir="2700000" w14:sx="100000" w14:sy="100000" w14:kx="0" w14:ky="0" w14:algn="tl">
+            <w14:schemeClr w14:val="dk1">
+              <w14:alpha w14:val="60000"/>
+            </w14:schemeClr>
+          </w14:shadow>
+          <w14:textOutline w14:w="0" w14:cap="flat" w14:cmpd="sng" w14:algn="ctr">
+            <w14:noFill/>
+            <w14:prstDash w14:val="solid"/>
+            <w14:round/>
+          </w14:textOutline>
+        </w:rPr>
+        <w:t>1</w:t>
+      </w:r>
+      <w:r>
+        <w:rPr>
+          <w:color w:val="000000" w:themeColor="text1"/>
+          <w:sz w:val="22"/>
+          <w:szCs w:val="22"/>
+          <w:u w:val="single"/>
+          <w14:shadow w14:blurRad="38100" w14:dist="19050" w14:dir="2700000" w14:sx="100000" w14:sy="100000" w14:kx="0" w14:ky="0" w14:algn="tl">
+            <w14:schemeClr w14:val="dk1">
+              <w14:alpha w14:val="60000"/>
+            </w14:schemeClr>
+          </w14:shadow>
+          <w14:textOutline w14:w="0" w14:cap="flat" w14:cmpd="sng" w14:algn="ctr">
+            <w14:noFill/>
+            <w14:prstDash w14:val="solid"/>
+            <w14:round/>
+          </w14:textOutline>
+        </w:rPr>
+        <w:fldChar w:fldCharType="end"/>
+      </w:r>
+      <w:r>
+        <w:rPr>
+          <w:color w:val="000000" w:themeColor="text1"/>
+          <w:sz w:val="22"/>
+          <w:szCs w:val="22"/>
+          <w:u w:val="single"/>
+          <w14:shadow w14:blurRad="38100" w14:dist="19050" w14:dir="2700000" w14:sx="100000" w14:sy="100000" w14:kx="0" w14:ky="0" w14:algn="tl">
+            <w14:schemeClr w14:val="dk1">
+              <w14:alpha w14:val="60000"/>
+            </w14:schemeClr>
+          </w14:shadow>
+          <w14:textOutline w14:w="0" w14:cap="flat" w14:cmpd="sng" w14:algn="ctr">
+            <w14:noFill/>
+            <w14:prstDash w14:val="solid"/>
+            <w14:round/>
+          </w14:textOutline>
+        </w:rPr>
+        <w:t>: Rich picture for Hardware Sales and Purchases System</w:t>
+      </w:r>
+      <w:bookmarkEnd w:id="3"/>
+      <w:r>
+        <w:rPr>
+          <w:sz w:val="22"/>
+          <w:szCs w:val="22"/>
+          <w:u w:val="single"/>
         </w:rPr>
         <w:br w:type="page"/>
       </w:r>
@@ -1707,7 +1875,7 @@
       <w:pPr>
         <w:pStyle w:val="Heading2"/>
       </w:pPr>
-      <w:bookmarkStart w:id="4" w:name="_Toc480810977"/>
+      <w:bookmarkStart w:id="4" w:name="_Toc481952085"/>
       <w:r>
         <w:lastRenderedPageBreak/>
         <w:t>System Requirement Specification</w:t>
@@ -1726,7 +1894,7 @@
       <w:pPr>
         <w:pStyle w:val="Heading3"/>
       </w:pPr>
-      <w:bookmarkStart w:id="5" w:name="_Toc480810978"/>
+      <w:bookmarkStart w:id="5" w:name="_Toc481952086"/>
       <w:r>
         <w:t>Functional Requirements</w:t>
       </w:r>
@@ -1778,7 +1946,13 @@
         <w:t>Title:</w:t>
       </w:r>
       <w:r>
-        <w:t xml:space="preserve"> Owner/Staff Registration</w:t>
+        <w:t xml:space="preserve"> Owner/Staff </w:t>
+      </w:r>
+      <w:r>
+        <w:t xml:space="preserve">and Customer </w:t>
+      </w:r>
+      <w:r>
+        <w:t>Registration</w:t>
       </w:r>
     </w:p>
     <w:p>
@@ -1795,7 +1969,13 @@
         <w:t xml:space="preserve"> </w:t>
       </w:r>
       <w:r>
-        <w:t>Owner/Staff must be able to register themselves in the system. They should provide username and password for registration.</w:t>
+        <w:t>Owner/Staff</w:t>
+      </w:r>
+      <w:r>
+        <w:t xml:space="preserve"> and Customer</w:t>
+      </w:r>
+      <w:r>
+        <w:t xml:space="preserve"> must be able to register themselves in the system. They should provide username and password for registration.</w:t>
       </w:r>
     </w:p>
     <w:p>
@@ -1844,7 +2024,13 @@
         <w:t>Title:</w:t>
       </w:r>
       <w:r>
-        <w:t xml:space="preserve"> Owner/Staff Login</w:t>
+        <w:t xml:space="preserve"> Owner/Staff</w:t>
+      </w:r>
+      <w:r>
+        <w:t xml:space="preserve"> and Customer</w:t>
+      </w:r>
+      <w:r>
+        <w:t xml:space="preserve"> Login</w:t>
       </w:r>
     </w:p>
     <w:p>
@@ -1936,7 +2122,10 @@
         <w:t xml:space="preserve">Owner/Staff </w:t>
       </w:r>
       <w:r>
-        <w:t>should be able to view information of customer and supplier.</w:t>
+        <w:t>should be able to view infor</w:t>
+      </w:r>
+      <w:r>
+        <w:t>mation of customer and supplier. They must also view the products that are available at shop.</w:t>
       </w:r>
     </w:p>
     <w:p>
@@ -1952,7 +2141,10 @@
         <w:t xml:space="preserve">Rational: </w:t>
       </w:r>
       <w:r>
-        <w:t>To know the details information of customer and supplier.</w:t>
+        <w:t>To know the details infor</w:t>
+      </w:r>
+      <w:r>
+        <w:t>mation of customer and supplier and stocks.</w:t>
       </w:r>
       <w:r>
         <w:rPr>
@@ -1988,7 +2180,7 @@
         <w:t xml:space="preserve"> </w:t>
       </w:r>
       <w:r>
-        <w:t>Sale and Purchase</w:t>
+        <w:t>Purchase</w:t>
       </w:r>
     </w:p>
     <w:p>
@@ -2005,7 +2197,13 @@
         <w:t xml:space="preserve"> </w:t>
       </w:r>
       <w:r>
-        <w:t>The system should provide platform to perform sale and purchase task for owner and staff.</w:t>
+        <w:t xml:space="preserve">The system </w:t>
+      </w:r>
+      <w:r>
+        <w:t xml:space="preserve">must provide platform </w:t>
+      </w:r>
+      <w:r>
+        <w:t>to keep the record of purchases item and store them in a database.</w:t>
       </w:r>
     </w:p>
     <w:p>
@@ -2021,13 +2219,7 @@
         <w:t xml:space="preserve">Rational: </w:t>
       </w:r>
       <w:r>
-        <w:t>Owner/Staff can recheck the data entered and correct if they any confusing data.</w:t>
-      </w:r>
-      <w:r>
-        <w:rPr>
-          <w:b/>
-        </w:rPr>
-        <w:br/>
+        <w:t>Staff must be able to view purchase item whereas Owner can view and add the purchase items.</w:t>
       </w:r>
     </w:p>
     <w:p>
@@ -2062,12 +2254,91 @@
         <w:t>Title:</w:t>
       </w:r>
       <w:r>
-        <w:rPr>
-          <w:b/>
-        </w:rPr>
         <w:t xml:space="preserve"> </w:t>
       </w:r>
       <w:r>
+        <w:t>Sale</w:t>
+      </w:r>
+    </w:p>
+    <w:p>
+      <w:r>
+        <w:rPr>
+          <w:b/>
+        </w:rPr>
+        <w:t>Description:</w:t>
+      </w:r>
+      <w:r>
+        <w:rPr>
+          <w:b/>
+        </w:rPr>
+        <w:t xml:space="preserve"> </w:t>
+      </w:r>
+      <w:r>
+        <w:t xml:space="preserve">The </w:t>
+      </w:r>
+      <w:r>
+        <w:t>system must be sale their product to the customer as per their requirements.</w:t>
+      </w:r>
+    </w:p>
+    <w:p>
+      <w:pPr>
+        <w:rPr>
+          <w:b/>
+        </w:rPr>
+      </w:pPr>
+      <w:r>
+        <w:rPr>
+          <w:b/>
+        </w:rPr>
+        <w:t xml:space="preserve">Rational: </w:t>
+      </w:r>
+      <w:r>
+        <w:t>Staff can sales the items and vie</w:t>
+      </w:r>
+      <w:r>
+        <w:t>w them as well as Owner can also</w:t>
+      </w:r>
+      <w:r>
+        <w:t xml:space="preserve"> view the sold items.</w:t>
+      </w:r>
+    </w:p>
+    <w:p>
+      <w:pPr>
+        <w:rPr>
+          <w:b/>
+        </w:rPr>
+      </w:pPr>
+    </w:p>
+    <w:p>
+      <w:pPr>
+        <w:rPr>
+          <w:b/>
+        </w:rPr>
+      </w:pPr>
+      <w:r>
+        <w:rPr>
+          <w:b/>
+        </w:rPr>
+        <w:t xml:space="preserve">ID: </w:t>
+      </w:r>
+      <w:r>
+        <w:t>FR6</w:t>
+      </w:r>
+    </w:p>
+    <w:p>
+      <w:r>
+        <w:rPr>
+          <w:b/>
+        </w:rPr>
+        <w:t>Title:</w:t>
+      </w:r>
+      <w:r>
+        <w:rPr>
+          <w:b/>
+        </w:rPr>
+        <w:t xml:space="preserve"> </w:t>
+      </w:r>
+      <w:r>
         <w:t>Stock Management</w:t>
       </w:r>
       <w:r>
@@ -2126,7 +2397,7 @@
         <w:t xml:space="preserve">ID: </w:t>
       </w:r>
       <w:r>
-        <w:t>FR6</w:t>
+        <w:t>FR7</w:t>
       </w:r>
     </w:p>
     <w:p>
@@ -2140,8 +2411,13 @@
         <w:t xml:space="preserve"> </w:t>
       </w:r>
       <w:r>
-        <w:t>Prepare bills/print</w:t>
-      </w:r>
+        <w:t xml:space="preserve">Prepare </w:t>
+      </w:r>
+      <w:proofErr w:type="spellStart"/>
+      <w:r>
+        <w:t>billsa</w:t>
+      </w:r>
+      <w:proofErr w:type="spellEnd"/>
     </w:p>
     <w:p>
       <w:r>
@@ -2190,7 +2466,7 @@
         <w:t xml:space="preserve">ID: </w:t>
       </w:r>
       <w:r>
-        <w:t>FR7</w:t>
+        <w:t>FR8</w:t>
       </w:r>
     </w:p>
     <w:p>
@@ -2264,7 +2540,7 @@
         <w:t xml:space="preserve">ID: </w:t>
       </w:r>
       <w:r>
-        <w:t>FR8</w:t>
+        <w:t>FR9</w:t>
       </w:r>
     </w:p>
     <w:p>
@@ -2307,68 +2583,6 @@
       </w:r>
       <w:r>
         <w:t>To do further study and produce better output.</w:t>
-      </w:r>
-    </w:p>
-    <w:p/>
-    <w:p>
-      <w:pPr>
-        <w:rPr>
-          <w:b/>
-        </w:rPr>
-      </w:pPr>
-      <w:r>
-        <w:rPr>
-          <w:b/>
-        </w:rPr>
-        <w:t xml:space="preserve">ID: </w:t>
-      </w:r>
-      <w:r>
-        <w:t>FR</w:t>
-      </w:r>
-      <w:r>
-        <w:t>9</w:t>
-      </w:r>
-    </w:p>
-    <w:p>
-      <w:r>
-        <w:rPr>
-          <w:b/>
-        </w:rPr>
-        <w:t>Title:</w:t>
-      </w:r>
-      <w:r>
-        <w:t xml:space="preserve"> </w:t>
-      </w:r>
-      <w:r>
-        <w:t>Manage Customer and Supplier</w:t>
-      </w:r>
-    </w:p>
-    <w:p>
-      <w:r>
-        <w:rPr>
-          <w:b/>
-        </w:rPr>
-        <w:t>Description:</w:t>
-      </w:r>
-      <w:r>
-        <w:rPr>
-          <w:b/>
-        </w:rPr>
-        <w:t xml:space="preserve"> </w:t>
-      </w:r>
-      <w:r>
-        <w:t>It must be able to add new customer and supplier and edit or update and delete existing customer and supplier details.</w:t>
-      </w:r>
-    </w:p>
-    <w:p>
-      <w:r>
-        <w:rPr>
-          <w:b/>
-        </w:rPr>
-        <w:t xml:space="preserve">Rational: </w:t>
-      </w:r>
-      <w:r>
-        <w:t>To be updated with information of customer and supplier.</w:t>
       </w:r>
     </w:p>
     <w:p/>
@@ -2405,7 +2619,7 @@
         <w:t xml:space="preserve"> </w:t>
       </w:r>
       <w:r>
-        <w:t>Mange pipe &amp; fittings</w:t>
+        <w:t>Manage Customer and Supplier</w:t>
       </w:r>
     </w:p>
     <w:p>
@@ -2422,15 +2636,78 @@
         <w:t xml:space="preserve"> </w:t>
       </w:r>
       <w:r>
+        <w:t>It must be able to add new customer and supplier and edit or update and delete existing customer and supplier details.</w:t>
+      </w:r>
+    </w:p>
+    <w:p>
+      <w:r>
+        <w:rPr>
+          <w:b/>
+        </w:rPr>
+        <w:t xml:space="preserve">Rational: </w:t>
+      </w:r>
+      <w:r>
+        <w:t>To be updated with information of customer and supplier.</w:t>
+      </w:r>
+    </w:p>
+    <w:p/>
+    <w:p>
+      <w:pPr>
+        <w:rPr>
+          <w:b/>
+        </w:rPr>
+      </w:pPr>
+      <w:r>
+        <w:rPr>
+          <w:b/>
+        </w:rPr>
+        <w:t xml:space="preserve">ID: </w:t>
+      </w:r>
+      <w:r>
+        <w:t>FR</w:t>
+      </w:r>
+      <w:r>
+        <w:t>11</w:t>
+      </w:r>
+    </w:p>
+    <w:p>
+      <w:r>
+        <w:rPr>
+          <w:b/>
+        </w:rPr>
+        <w:t>Title:</w:t>
+      </w:r>
+      <w:r>
+        <w:t xml:space="preserve"> </w:t>
+      </w:r>
+      <w:r>
+        <w:t>Man</w:t>
+      </w:r>
+      <w:r>
+        <w:t>a</w:t>
+      </w:r>
+      <w:r>
+        <w:t>ge pipe &amp; fittings</w:t>
+      </w:r>
+    </w:p>
+    <w:p>
+      <w:r>
+        <w:rPr>
+          <w:b/>
+        </w:rPr>
+        <w:t>Description:</w:t>
+      </w:r>
+      <w:r>
+        <w:rPr>
+          <w:b/>
+        </w:rPr>
+        <w:t xml:space="preserve"> </w:t>
+      </w:r>
+      <w:r>
         <w:t>It must be able to add pipe &amp; fittings with their price and edit or update and delete existing pipe &amp; fittings details.</w:t>
       </w:r>
     </w:p>
     <w:p>
-      <w:pPr>
-        <w:rPr>
-          <w:b/>
-        </w:rPr>
-      </w:pPr>
       <w:r>
         <w:rPr>
           <w:b/>
@@ -2446,6 +2723,145 @@
       <w:r>
         <w:t>To be updated with price and other products of the shop.</w:t>
       </w:r>
+    </w:p>
+    <w:p/>
+    <w:p>
+      <w:r>
+        <w:rPr>
+          <w:b/>
+        </w:rPr>
+        <w:t xml:space="preserve">ID: </w:t>
+      </w:r>
+      <w:r>
+        <w:t>FR</w:t>
+      </w:r>
+      <w:r>
+        <w:t>12</w:t>
+      </w:r>
+    </w:p>
+    <w:p>
+      <w:r>
+        <w:rPr>
+          <w:b/>
+        </w:rPr>
+        <w:t>Title:</w:t>
+      </w:r>
+      <w:r>
+        <w:t xml:space="preserve"> Place order</w:t>
+      </w:r>
+    </w:p>
+    <w:p>
+      <w:r>
+        <w:rPr>
+          <w:b/>
+        </w:rPr>
+        <w:t>Description:</w:t>
+      </w:r>
+      <w:r>
+        <w:rPr>
+          <w:b/>
+        </w:rPr>
+        <w:t xml:space="preserve"> </w:t>
+      </w:r>
+      <w:r>
+        <w:t>Customer who hav</w:t>
+      </w:r>
+      <w:r>
+        <w:t>e logged in and want to buy pipe and fittings must be able to place order online.</w:t>
+      </w:r>
+    </w:p>
+    <w:p>
+      <w:r>
+        <w:rPr>
+          <w:b/>
+        </w:rPr>
+        <w:t>Rational:</w:t>
+      </w:r>
+      <w:r>
+        <w:rPr>
+          <w:b/>
+        </w:rPr>
+        <w:t xml:space="preserve"> </w:t>
+      </w:r>
+      <w:r>
+        <w:t xml:space="preserve">To make easier for customer to order an item and </w:t>
+      </w:r>
+      <w:r>
+        <w:t>make build better relationship with customer.</w:t>
+      </w:r>
+    </w:p>
+    <w:p/>
+    <w:p>
+      <w:pPr>
+        <w:rPr>
+          <w:b/>
+        </w:rPr>
+      </w:pPr>
+      <w:r>
+        <w:rPr>
+          <w:b/>
+        </w:rPr>
+        <w:t xml:space="preserve">ID: </w:t>
+      </w:r>
+      <w:r>
+        <w:t>FR</w:t>
+      </w:r>
+      <w:r>
+        <w:t>13</w:t>
+      </w:r>
+    </w:p>
+    <w:p>
+      <w:r>
+        <w:rPr>
+          <w:b/>
+        </w:rPr>
+        <w:t>Title:</w:t>
+      </w:r>
+      <w:r>
+        <w:t xml:space="preserve"> </w:t>
+      </w:r>
+      <w:r>
+        <w:t>View order</w:t>
+      </w:r>
+    </w:p>
+    <w:p>
+      <w:r>
+        <w:rPr>
+          <w:b/>
+        </w:rPr>
+        <w:t>Description:</w:t>
+      </w:r>
+      <w:r>
+        <w:rPr>
+          <w:b/>
+        </w:rPr>
+        <w:t xml:space="preserve"> </w:t>
+      </w:r>
+      <w:r>
+        <w:t>Staff must be able to view the items ordered by customer to prepare bill and deliver pipe and fittings as per order.</w:t>
+      </w:r>
+    </w:p>
+    <w:p>
+      <w:pPr>
+        <w:rPr>
+          <w:b/>
+        </w:rPr>
+      </w:pPr>
+      <w:r>
+        <w:rPr>
+          <w:b/>
+        </w:rPr>
+        <w:t>Rational:</w:t>
+      </w:r>
+      <w:r>
+        <w:rPr>
+          <w:b/>
+        </w:rPr>
+        <w:t xml:space="preserve"> </w:t>
+      </w:r>
+      <w:r>
+        <w:t>To make sure which items are customer willing to pay for.</w:t>
+      </w:r>
       <w:r>
         <w:rPr>
           <w:b/>
@@ -2455,10 +2871,25 @@
     </w:p>
     <w:p>
       <w:pPr>
+        <w:rPr>
+          <w:rFonts w:eastAsiaTheme="majorEastAsia" w:cstheme="majorBidi"/>
+          <w:b/>
+          <w:color w:val="000000" w:themeColor="text1"/>
+          <w:sz w:val="24"/>
+          <w:szCs w:val="24"/>
+        </w:rPr>
+      </w:pPr>
+      <w:bookmarkStart w:id="6" w:name="_Toc481952087"/>
+      <w:r>
+        <w:br w:type="page"/>
+      </w:r>
+    </w:p>
+    <w:p>
+      <w:pPr>
         <w:pStyle w:val="Heading3"/>
       </w:pPr>
-      <w:bookmarkStart w:id="6" w:name="_Toc480810979"/>
-      <w:r>
+      <w:r>
+        <w:lastRenderedPageBreak/>
         <w:t>Non-functional Requirements</w:t>
       </w:r>
       <w:bookmarkEnd w:id="6"/>
@@ -2543,6 +2974,132 @@
         <w:t>To get the required data quickly and effectively.</w:t>
       </w:r>
     </w:p>
+    <w:p>
+      <w:pPr>
+        <w:rPr>
+          <w:b/>
+        </w:rPr>
+      </w:pPr>
+      <w:r>
+        <w:rPr>
+          <w:b/>
+        </w:rPr>
+        <w:t xml:space="preserve">ID: </w:t>
+      </w:r>
+      <w:r>
+        <w:t>NR2</w:t>
+      </w:r>
+    </w:p>
+    <w:p>
+      <w:r>
+        <w:rPr>
+          <w:b/>
+        </w:rPr>
+        <w:t>Title:</w:t>
+      </w:r>
+      <w:r>
+        <w:rPr>
+          <w:b/>
+        </w:rPr>
+        <w:t xml:space="preserve"> </w:t>
+      </w:r>
+      <w:r>
+        <w:t xml:space="preserve">Availability </w:t>
+      </w:r>
+    </w:p>
+    <w:p>
+      <w:r>
+        <w:rPr>
+          <w:b/>
+        </w:rPr>
+        <w:t>Description:</w:t>
+      </w:r>
+      <w:r>
+        <w:rPr>
+          <w:b/>
+        </w:rPr>
+        <w:t xml:space="preserve"> </w:t>
+      </w:r>
+      <w:r>
+        <w:t>The system must be available for all the time when the shop is opened whereas website is for 24 X 7.</w:t>
+      </w:r>
+    </w:p>
+    <w:p>
+      <w:r>
+        <w:rPr>
+          <w:b/>
+        </w:rPr>
+        <w:t xml:space="preserve">Rational: </w:t>
+      </w:r>
+      <w:r>
+        <w:t>To access the database and features in working hours.</w:t>
+      </w:r>
+    </w:p>
+    <w:p>
+      <w:pPr>
+        <w:rPr>
+          <w:b/>
+        </w:rPr>
+      </w:pPr>
+    </w:p>
+    <w:p>
+      <w:pPr>
+        <w:rPr>
+          <w:b/>
+        </w:rPr>
+      </w:pPr>
+      <w:r>
+        <w:rPr>
+          <w:b/>
+        </w:rPr>
+        <w:t xml:space="preserve">ID: </w:t>
+      </w:r>
+      <w:r>
+        <w:t>NR3</w:t>
+      </w:r>
+    </w:p>
+    <w:p>
+      <w:r>
+        <w:rPr>
+          <w:b/>
+        </w:rPr>
+        <w:t>Title:</w:t>
+      </w:r>
+      <w:r>
+        <w:t xml:space="preserve"> </w:t>
+      </w:r>
+      <w:r>
+        <w:t>Reliability</w:t>
+      </w:r>
+    </w:p>
+    <w:p>
+      <w:r>
+        <w:rPr>
+          <w:b/>
+        </w:rPr>
+        <w:t>Description:</w:t>
+      </w:r>
+      <w:r>
+        <w:rPr>
+          <w:b/>
+        </w:rPr>
+        <w:t xml:space="preserve"> </w:t>
+      </w:r>
+      <w:r>
+        <w:t>All the activities of shop are going to be automated so it should be reliable and cannot harm others also.</w:t>
+      </w:r>
+    </w:p>
+    <w:p>
+      <w:r>
+        <w:rPr>
+          <w:b/>
+        </w:rPr>
+        <w:t xml:space="preserve">Rational: </w:t>
+      </w:r>
+      <w:r>
+        <w:t>To make owner/staff use the system more often rather than doing manually.</w:t>
+      </w:r>
+    </w:p>
     <w:p/>
     <w:p>
       <w:pPr>
@@ -2557,7 +3114,10 @@
         <w:t xml:space="preserve">ID: </w:t>
       </w:r>
       <w:r>
-        <w:t>NR2</w:t>
+        <w:t>NR</w:t>
+      </w:r>
+      <w:r>
+        <w:t>4</w:t>
       </w:r>
     </w:p>
     <w:p>
@@ -2568,13 +3128,10 @@
         <w:t>Title:</w:t>
       </w:r>
       <w:r>
-        <w:rPr>
-          <w:b/>
-        </w:rPr>
         <w:t xml:space="preserve"> </w:t>
       </w:r>
       <w:r>
-        <w:t xml:space="preserve">Availability </w:t>
+        <w:t>Maintainability</w:t>
       </w:r>
     </w:p>
     <w:p>
@@ -2591,7 +3148,7 @@
         <w:t xml:space="preserve"> </w:t>
       </w:r>
       <w:r>
-        <w:t>The system must be available for all the time when the shop is opened whereas website is for 24 X 7.</w:t>
+        <w:t>It should me maintainable if any problem occurs and system must be up to date.</w:t>
       </w:r>
     </w:p>
     <w:p>
@@ -2602,16 +3159,10 @@
         <w:t xml:space="preserve">Rational: </w:t>
       </w:r>
       <w:r>
-        <w:t>To access the database and features in working hours.</w:t>
-      </w:r>
-    </w:p>
-    <w:p>
-      <w:pPr>
-        <w:rPr>
-          <w:b/>
-        </w:rPr>
-      </w:pPr>
-    </w:p>
+        <w:t>To run the system smoothly without any disturbance.</w:t>
+      </w:r>
+    </w:p>
+    <w:p/>
     <w:p>
       <w:pPr>
         <w:rPr>
@@ -2625,7 +3176,10 @@
         <w:t xml:space="preserve">ID: </w:t>
       </w:r>
       <w:r>
-        <w:t>NR3</w:t>
+        <w:t>NR</w:t>
+      </w:r>
+      <w:r>
+        <w:t>5</w:t>
       </w:r>
     </w:p>
     <w:p>
@@ -2639,7 +3193,7 @@
         <w:t xml:space="preserve"> </w:t>
       </w:r>
       <w:r>
-        <w:t>Reliability</w:t>
+        <w:t>Security</w:t>
       </w:r>
     </w:p>
     <w:p>
@@ -2656,7 +3210,7 @@
         <w:t xml:space="preserve"> </w:t>
       </w:r>
       <w:r>
-        <w:t>All the activities of shop are going to be automated so it should be reliable and cannot harm others also.</w:t>
+        <w:t>Security is most important part of the system nowadays. So security must be provided in every required places.</w:t>
       </w:r>
     </w:p>
     <w:p>
@@ -2667,7 +3221,75 @@
         <w:t xml:space="preserve">Rational: </w:t>
       </w:r>
       <w:r>
-        <w:t>To make owner/staff use the system more often rather than doing manually.</w:t>
+        <w:t>To make data more secure.</w:t>
+      </w:r>
+    </w:p>
+    <w:p>
+      <w:pPr>
+        <w:rPr>
+          <w:b/>
+        </w:rPr>
+      </w:pPr>
+    </w:p>
+    <w:p>
+      <w:pPr>
+        <w:rPr>
+          <w:b/>
+        </w:rPr>
+      </w:pPr>
+      <w:r>
+        <w:rPr>
+          <w:b/>
+        </w:rPr>
+        <w:t xml:space="preserve">ID: </w:t>
+      </w:r>
+      <w:r>
+        <w:t>NR</w:t>
+      </w:r>
+      <w:r>
+        <w:t>6</w:t>
+      </w:r>
+    </w:p>
+    <w:p>
+      <w:r>
+        <w:rPr>
+          <w:b/>
+        </w:rPr>
+        <w:t>Title:</w:t>
+      </w:r>
+      <w:r>
+        <w:t xml:space="preserve"> </w:t>
+      </w:r>
+      <w:r>
+        <w:t>Usability</w:t>
+      </w:r>
+    </w:p>
+    <w:p>
+      <w:r>
+        <w:rPr>
+          <w:b/>
+        </w:rPr>
+        <w:t>Description:</w:t>
+      </w:r>
+      <w:r>
+        <w:rPr>
+          <w:b/>
+        </w:rPr>
+        <w:t xml:space="preserve"> </w:t>
+      </w:r>
+      <w:r>
+        <w:t>Moreover, the system must be usable and provide required platform.</w:t>
+      </w:r>
+    </w:p>
+    <w:p>
+      <w:r>
+        <w:rPr>
+          <w:b/>
+        </w:rPr>
+        <w:t xml:space="preserve">Rational: </w:t>
+      </w:r>
+      <w:r>
+        <w:t>To make understandable and informative system for owner/staff.</w:t>
       </w:r>
     </w:p>
     <w:p/>
@@ -2687,7 +3309,7 @@
         <w:t>NR</w:t>
       </w:r>
       <w:r>
-        <w:t>4</w:t>
+        <w:t>7</w:t>
       </w:r>
     </w:p>
     <w:p>
@@ -2701,7 +3323,7 @@
         <w:t xml:space="preserve"> </w:t>
       </w:r>
       <w:r>
-        <w:t>Maintainability</w:t>
+        <w:t>Compatibility</w:t>
       </w:r>
     </w:p>
     <w:p>
@@ -2718,453 +3340,270 @@
         <w:t xml:space="preserve"> </w:t>
       </w:r>
       <w:r>
-        <w:t>It should me maintainable if any problem occurs and system must be up to date.</w:t>
-      </w:r>
-    </w:p>
-    <w:p>
-      <w:r>
-        <w:rPr>
-          <w:b/>
-        </w:rPr>
+        <w:t>It should be able to work with any devices and any browser.</w:t>
+      </w:r>
+    </w:p>
+    <w:p>
+      <w:r>
+        <w:rPr>
+          <w:b/>
+        </w:rPr>
+        <w:t xml:space="preserve">Rational: </w:t>
+      </w:r>
+      <w:r>
+        <w:t>To provide facility to every possible user.</w:t>
+      </w:r>
+    </w:p>
+    <w:p>
+      <w:pPr>
+        <w:rPr>
+          <w:b/>
+        </w:rPr>
+      </w:pPr>
+    </w:p>
+    <w:p>
+      <w:pPr>
+        <w:rPr>
+          <w:b/>
+        </w:rPr>
+      </w:pPr>
+      <w:r>
+        <w:rPr>
+          <w:b/>
+        </w:rPr>
+        <w:t xml:space="preserve">ID: </w:t>
+      </w:r>
+      <w:r>
+        <w:t>NR</w:t>
+      </w:r>
+      <w:r>
+        <w:t>8</w:t>
+      </w:r>
+    </w:p>
+    <w:p>
+      <w:r>
+        <w:rPr>
+          <w:b/>
+        </w:rPr>
+        <w:t>Title:</w:t>
+      </w:r>
+      <w:r>
+        <w:t xml:space="preserve"> </w:t>
+      </w:r>
+      <w:r>
+        <w:t>Data Integrity</w:t>
+      </w:r>
+    </w:p>
+    <w:p>
+      <w:r>
+        <w:rPr>
+          <w:b/>
+        </w:rPr>
+        <w:t>Description:</w:t>
+      </w:r>
+      <w:r>
+        <w:rPr>
+          <w:b/>
+        </w:rPr>
+        <w:t xml:space="preserve"> </w:t>
+      </w:r>
+      <w:r>
+        <w:t>The data must be accurate and consistency in the output.</w:t>
+      </w:r>
+    </w:p>
+    <w:p>
+      <w:r>
+        <w:rPr>
+          <w:b/>
+        </w:rPr>
+        <w:t xml:space="preserve">Rational: </w:t>
+      </w:r>
+      <w:r>
+        <w:t>To provide accurate data.</w:t>
+      </w:r>
+    </w:p>
+    <w:p>
+      <w:pPr>
+        <w:rPr>
+          <w:b/>
+        </w:rPr>
+      </w:pPr>
+    </w:p>
+    <w:p>
+      <w:pPr>
+        <w:rPr>
+          <w:b/>
+        </w:rPr>
+      </w:pPr>
+      <w:r>
+        <w:rPr>
+          <w:b/>
+        </w:rPr>
+        <w:t xml:space="preserve">ID: </w:t>
+      </w:r>
+      <w:r>
+        <w:t>NR9</w:t>
+      </w:r>
+    </w:p>
+    <w:p>
+      <w:r>
+        <w:rPr>
+          <w:b/>
+        </w:rPr>
+        <w:t>Title:</w:t>
+      </w:r>
+      <w:r>
+        <w:t xml:space="preserve"> Adaptability</w:t>
+      </w:r>
+    </w:p>
+    <w:p>
+      <w:r>
+        <w:rPr>
+          <w:b/>
+        </w:rPr>
+        <w:t>Description:</w:t>
+      </w:r>
+      <w:r>
+        <w:rPr>
+          <w:b/>
+        </w:rPr>
+        <w:t xml:space="preserve"> </w:t>
+      </w:r>
+      <w:r>
+        <w:t>It should be able to adjust with the new requirements of the shop.</w:t>
+      </w:r>
+    </w:p>
+    <w:p>
+      <w:r>
+        <w:rPr>
+          <w:b/>
+        </w:rPr>
+        <w:t xml:space="preserve">Rational: </w:t>
+      </w:r>
+      <w:r>
+        <w:t>To perform continuously without any problem</w:t>
+      </w:r>
+    </w:p>
+    <w:p>
+      <w:pPr>
+        <w:rPr>
+          <w:b/>
+        </w:rPr>
+      </w:pPr>
+    </w:p>
+    <w:p>
+      <w:pPr>
+        <w:rPr>
+          <w:b/>
+        </w:rPr>
+      </w:pPr>
+      <w:r>
+        <w:rPr>
+          <w:b/>
+        </w:rPr>
+        <w:t xml:space="preserve">ID: </w:t>
+      </w:r>
+      <w:r>
+        <w:t>NR10</w:t>
+      </w:r>
+    </w:p>
+    <w:p>
+      <w:r>
+        <w:rPr>
+          <w:b/>
+        </w:rPr>
+        <w:t>Title:</w:t>
+      </w:r>
+      <w:r>
+        <w:t xml:space="preserve"> Back up</w:t>
+      </w:r>
+    </w:p>
+    <w:p>
+      <w:r>
+        <w:rPr>
+          <w:b/>
+        </w:rPr>
+        <w:t>Description:</w:t>
+      </w:r>
+      <w:r>
+        <w:rPr>
+          <w:b/>
+        </w:rPr>
+        <w:t xml:space="preserve"> </w:t>
+      </w:r>
+      <w:r>
+        <w:t>Backup must be done daily because daily sales and purchase activities are carried out so to prevent from data loss back up must be done.</w:t>
+      </w:r>
+    </w:p>
+    <w:p>
+      <w:r>
+        <w:rPr>
+          <w:b/>
+        </w:rPr>
+        <w:t xml:space="preserve">Rational: </w:t>
+      </w:r>
+      <w:r>
+        <w:t>To recovery of data in case of loss of data.</w:t>
+      </w:r>
+    </w:p>
+    <w:p>
+      <w:r>
+        <w:br w:type="page"/>
+      </w:r>
+    </w:p>
+    <w:p>
+      <w:pPr>
+        <w:pStyle w:val="Heading2"/>
+      </w:pPr>
+      <w:bookmarkStart w:id="7" w:name="_Toc481952088"/>
+      <w:r>
         <w:lastRenderedPageBreak/>
-        <w:t xml:space="preserve">Rational: </w:t>
-      </w:r>
-      <w:r>
-        <w:t>To run the system smoothly without any disturbance.</w:t>
-      </w:r>
-    </w:p>
-    <w:p/>
-    <w:p>
-      <w:pPr>
-        <w:rPr>
-          <w:b/>
-        </w:rPr>
-      </w:pPr>
-      <w:r>
-        <w:rPr>
-          <w:b/>
-        </w:rPr>
-        <w:t xml:space="preserve">ID: </w:t>
-      </w:r>
-      <w:r>
-        <w:t>NR</w:t>
-      </w:r>
-      <w:r>
-        <w:t>5</w:t>
-      </w:r>
-    </w:p>
-    <w:p>
-      <w:r>
-        <w:rPr>
-          <w:b/>
-        </w:rPr>
-        <w:t>Title:</w:t>
+        <w:t>Prioritization</w:t>
+      </w:r>
+      <w:bookmarkEnd w:id="7"/>
+    </w:p>
+    <w:p>
+      <w:r>
+        <w:t>It is the process of identifying the important n</w:t>
+      </w:r>
+      <w:r>
+        <w:t xml:space="preserve">eeds </w:t>
+      </w:r>
+      <w:r>
+        <w:t xml:space="preserve">and function </w:t>
+      </w:r>
+      <w:r>
+        <w:t xml:space="preserve">of the system. </w:t>
+      </w:r>
+      <w:r>
+        <w:t xml:space="preserve">While </w:t>
+      </w:r>
+      <w:r>
+        <w:t>performing</w:t>
+      </w:r>
+      <w:r>
+        <w:t xml:space="preserve"> SRS</w:t>
+      </w:r>
+      <w:r>
+        <w:t xml:space="preserve"> many requirements are identified. Although, all the features and functions are needed to be develop there are some requirements which are less prioritized for the moment. I have use </w:t>
+      </w:r>
+      <w:proofErr w:type="spellStart"/>
+      <w:r>
+        <w:t>MoSCow</w:t>
+      </w:r>
+      <w:proofErr w:type="spellEnd"/>
+      <w:r>
+        <w:t xml:space="preserve"> for performing prioritization.</w:t>
       </w:r>
       <w:r>
         <w:t xml:space="preserve"> </w:t>
       </w:r>
-      <w:r>
-        <w:t>Security</w:t>
-      </w:r>
-    </w:p>
-    <w:p>
-      <w:r>
-        <w:rPr>
-          <w:b/>
-        </w:rPr>
-        <w:t>Description:</w:t>
-      </w:r>
-      <w:r>
-        <w:rPr>
-          <w:b/>
-        </w:rPr>
-        <w:t xml:space="preserve"> </w:t>
-      </w:r>
-      <w:r>
-        <w:t>Security is most important part of the system nowadays. So security must be provided in every required places.</w:t>
-      </w:r>
-    </w:p>
-    <w:p>
-      <w:r>
-        <w:rPr>
-          <w:b/>
-        </w:rPr>
-        <w:t xml:space="preserve">Rational: </w:t>
-      </w:r>
-      <w:r>
-        <w:t>To make data more secure.</w:t>
-      </w:r>
-    </w:p>
-    <w:p>
-      <w:pPr>
-        <w:rPr>
-          <w:b/>
-        </w:rPr>
-      </w:pPr>
-    </w:p>
-    <w:p>
-      <w:pPr>
-        <w:rPr>
-          <w:b/>
-        </w:rPr>
-      </w:pPr>
-      <w:r>
-        <w:rPr>
-          <w:b/>
-        </w:rPr>
-        <w:t xml:space="preserve">ID: </w:t>
-      </w:r>
-      <w:r>
-        <w:t>NR</w:t>
-      </w:r>
-      <w:r>
-        <w:t>6</w:t>
-      </w:r>
-    </w:p>
-    <w:p>
-      <w:r>
-        <w:rPr>
-          <w:b/>
-        </w:rPr>
-        <w:t>Title:</w:t>
-      </w:r>
-      <w:r>
-        <w:t xml:space="preserve"> </w:t>
-      </w:r>
-      <w:r>
-        <w:t>Usability</w:t>
-      </w:r>
-    </w:p>
-    <w:p>
-      <w:r>
-        <w:rPr>
-          <w:b/>
-        </w:rPr>
-        <w:t>Description:</w:t>
-      </w:r>
-      <w:r>
-        <w:rPr>
-          <w:b/>
-        </w:rPr>
-        <w:t xml:space="preserve"> </w:t>
-      </w:r>
-      <w:r>
-        <w:t>Moreover, the system must be usable and provide required platform.</w:t>
-      </w:r>
-    </w:p>
-    <w:p>
-      <w:r>
-        <w:rPr>
-          <w:b/>
-        </w:rPr>
-        <w:t xml:space="preserve">Rational: </w:t>
-      </w:r>
-      <w:r>
-        <w:t>To make understandable and informative system for owner/staff.</w:t>
-      </w:r>
-    </w:p>
-    <w:p>
-      <w:pPr>
-        <w:rPr>
-          <w:b/>
-        </w:rPr>
-      </w:pPr>
-    </w:p>
-    <w:p>
-      <w:pPr>
-        <w:rPr>
-          <w:b/>
-        </w:rPr>
-      </w:pPr>
-      <w:r>
-        <w:rPr>
-          <w:b/>
-        </w:rPr>
-        <w:t xml:space="preserve">ID: </w:t>
-      </w:r>
-      <w:r>
-        <w:t>NR</w:t>
-      </w:r>
-      <w:r>
-        <w:t>7</w:t>
-      </w:r>
-    </w:p>
-    <w:p>
-      <w:r>
-        <w:rPr>
-          <w:b/>
-        </w:rPr>
-        <w:t>Title:</w:t>
-      </w:r>
-      <w:r>
-        <w:t xml:space="preserve"> </w:t>
-      </w:r>
-      <w:r>
-        <w:t>Compatibility</w:t>
-      </w:r>
-    </w:p>
-    <w:p>
-      <w:r>
-        <w:rPr>
-          <w:b/>
-        </w:rPr>
-        <w:t>Description:</w:t>
-      </w:r>
-      <w:r>
-        <w:rPr>
-          <w:b/>
-        </w:rPr>
-        <w:t xml:space="preserve"> </w:t>
-      </w:r>
-      <w:r>
-        <w:t>It should be able to work with any devices and any browser.</w:t>
-      </w:r>
-    </w:p>
-    <w:p>
-      <w:r>
-        <w:rPr>
-          <w:b/>
-        </w:rPr>
-        <w:t xml:space="preserve">Rational: </w:t>
-      </w:r>
-      <w:r>
-        <w:t>To provide facility to every possible user.</w:t>
-      </w:r>
-    </w:p>
-    <w:p>
-      <w:pPr>
-        <w:rPr>
-          <w:b/>
-        </w:rPr>
-      </w:pPr>
-    </w:p>
-    <w:p>
-      <w:pPr>
-        <w:rPr>
-          <w:b/>
-        </w:rPr>
-      </w:pPr>
-      <w:r>
-        <w:rPr>
-          <w:b/>
-        </w:rPr>
-        <w:t xml:space="preserve">ID: </w:t>
-      </w:r>
-      <w:r>
-        <w:t>NR</w:t>
-      </w:r>
-      <w:r>
-        <w:t>8</w:t>
-      </w:r>
-    </w:p>
-    <w:p>
-      <w:r>
-        <w:rPr>
-          <w:b/>
-        </w:rPr>
-        <w:t>Title:</w:t>
-      </w:r>
-      <w:r>
-        <w:t xml:space="preserve"> </w:t>
-      </w:r>
-      <w:r>
-        <w:t>Data Integrity</w:t>
-      </w:r>
-    </w:p>
-    <w:p>
-      <w:r>
-        <w:rPr>
-          <w:b/>
-        </w:rPr>
-        <w:t>Description:</w:t>
-      </w:r>
-      <w:r>
-        <w:rPr>
-          <w:b/>
-        </w:rPr>
-        <w:t xml:space="preserve"> </w:t>
-      </w:r>
-      <w:r>
-        <w:t>The data must be accurate and consistency in the output.</w:t>
-      </w:r>
-    </w:p>
-    <w:p>
-      <w:r>
-        <w:rPr>
-          <w:b/>
-        </w:rPr>
-        <w:t xml:space="preserve">Rational: </w:t>
-      </w:r>
-      <w:r>
-        <w:t>To provide accurate data.</w:t>
-      </w:r>
-    </w:p>
-    <w:p>
-      <w:pPr>
-        <w:rPr>
-          <w:b/>
-        </w:rPr>
-      </w:pPr>
-    </w:p>
-    <w:p>
-      <w:pPr>
-        <w:rPr>
-          <w:b/>
-        </w:rPr>
-      </w:pPr>
-      <w:r>
-        <w:rPr>
-          <w:b/>
-        </w:rPr>
-        <w:t xml:space="preserve">ID: </w:t>
-      </w:r>
-      <w:r>
-        <w:t>NR9</w:t>
-      </w:r>
-    </w:p>
-    <w:p>
-      <w:r>
-        <w:rPr>
-          <w:b/>
-        </w:rPr>
-        <w:t>Title:</w:t>
-      </w:r>
-      <w:r>
-        <w:t xml:space="preserve"> Adaptability</w:t>
-      </w:r>
-    </w:p>
-    <w:p>
-      <w:r>
-        <w:rPr>
-          <w:b/>
-        </w:rPr>
-        <w:t>Description:</w:t>
-      </w:r>
-      <w:r>
-        <w:rPr>
-          <w:b/>
-        </w:rPr>
-        <w:t xml:space="preserve"> </w:t>
-      </w:r>
-      <w:r>
-        <w:t>It should be able to adjust with the new requirements of the shop.</w:t>
-      </w:r>
-    </w:p>
-    <w:p>
-      <w:r>
-        <w:rPr>
-          <w:b/>
-        </w:rPr>
-        <w:t xml:space="preserve">Rational: </w:t>
-      </w:r>
-      <w:r>
-        <w:t>To perform continuously without any problem</w:t>
-      </w:r>
-    </w:p>
-    <w:p>
-      <w:pPr>
-        <w:rPr>
-          <w:b/>
-        </w:rPr>
-      </w:pPr>
-    </w:p>
-    <w:p>
-      <w:pPr>
-        <w:rPr>
-          <w:b/>
-        </w:rPr>
-      </w:pPr>
-      <w:r>
-        <w:rPr>
-          <w:b/>
-        </w:rPr>
-        <w:t xml:space="preserve">ID: </w:t>
-      </w:r>
-      <w:r>
-        <w:t>NR10</w:t>
-      </w:r>
-    </w:p>
-    <w:p>
-      <w:r>
-        <w:rPr>
-          <w:b/>
-        </w:rPr>
-        <w:t>Title:</w:t>
-      </w:r>
-      <w:r>
-        <w:t xml:space="preserve"> Back up</w:t>
-      </w:r>
-    </w:p>
-    <w:p>
-      <w:r>
-        <w:rPr>
-          <w:b/>
-        </w:rPr>
-        <w:lastRenderedPageBreak/>
-        <w:t>Description:</w:t>
-      </w:r>
-      <w:r>
-        <w:rPr>
-          <w:b/>
-        </w:rPr>
-        <w:t xml:space="preserve"> </w:t>
-      </w:r>
-      <w:r>
-        <w:t>Backup must be done daily because daily sales and purchase activities are carried out so to prevent from data loss back up must be done.</w:t>
-      </w:r>
-    </w:p>
-    <w:p>
-      <w:r>
-        <w:rPr>
-          <w:b/>
-        </w:rPr>
-        <w:t xml:space="preserve">Rational: </w:t>
-      </w:r>
-      <w:r>
-        <w:t>To recovery of data in case of loss of data.</w:t>
-      </w:r>
-    </w:p>
-    <w:p/>
-    <w:p>
-      <w:pPr>
-        <w:pStyle w:val="Heading2"/>
-      </w:pPr>
-      <w:bookmarkStart w:id="7" w:name="_Toc480810980"/>
-      <w:r>
-        <w:t>Prioritization</w:t>
-      </w:r>
-      <w:bookmarkEnd w:id="7"/>
-    </w:p>
-    <w:p>
-      <w:r>
-        <w:t xml:space="preserve">It is the process of identifying the important needs of the system. While </w:t>
-      </w:r>
-      <w:r>
-        <w:t>performing</w:t>
-      </w:r>
-      <w:r>
-        <w:t xml:space="preserve"> SRS</w:t>
-      </w:r>
-      <w:r>
-        <w:t xml:space="preserve"> many requirements are identified. Although, all the features and functions are needed to be develop there are some requirements which are less prioritized for the moment. I have use </w:t>
-      </w:r>
       <w:proofErr w:type="spellStart"/>
       <w:r>
         <w:t>MoSCow</w:t>
       </w:r>
       <w:proofErr w:type="spellEnd"/>
       <w:r>
-        <w:t xml:space="preserve"> for performing prioritization.</w:t>
-      </w:r>
-      <w:r>
-        <w:t xml:space="preserve"> </w:t>
-      </w:r>
-      <w:proofErr w:type="spellStart"/>
-      <w:r>
-        <w:t>MoSCow</w:t>
-      </w:r>
-      <w:proofErr w:type="spellEnd"/>
-      <w:r>
         <w:t xml:space="preserve"> refers to </w:t>
       </w:r>
     </w:p>
@@ -3219,818 +3658,273 @@
       </w:r>
       <w:r>
         <w:t xml:space="preserve">t refers the features that have been demanded but unfortunately can’t develop at a given time. </w:t>
-      </w:r>
-    </w:p>
-    <w:tbl>
-      <w:tblPr>
-        <w:tblStyle w:val="TableGrid"/>
-        <w:tblW w:w="0" w:type="auto"/>
-        <w:tblInd w:w="664" w:type="dxa"/>
-        <w:tblLook w:val="04A0" w:firstRow="1" w:lastRow="0" w:firstColumn="1" w:lastColumn="0" w:noHBand="0" w:noVBand="1"/>
-      </w:tblPr>
-      <w:tblGrid>
-        <w:gridCol w:w="779"/>
-        <w:gridCol w:w="5044"/>
-        <w:gridCol w:w="2199"/>
-      </w:tblGrid>
-      <w:tr>
-        <w:tc>
-          <w:tcPr>
-            <w:tcW w:w="779" w:type="dxa"/>
-          </w:tcPr>
-          <w:p>
-            <w:pPr>
-              <w:jc w:val="center"/>
-              <w:rPr>
-                <w:b/>
-              </w:rPr>
-            </w:pPr>
-            <w:r>
-              <w:rPr>
-                <w:b/>
-              </w:rPr>
-              <w:t>ID</w:t>
-            </w:r>
-          </w:p>
-        </w:tc>
-        <w:tc>
-          <w:tcPr>
-            <w:tcW w:w="5044" w:type="dxa"/>
-          </w:tcPr>
-          <w:p>
-            <w:pPr>
-              <w:jc w:val="center"/>
-              <w:rPr>
-                <w:b/>
-              </w:rPr>
-            </w:pPr>
-            <w:r>
-              <w:rPr>
-                <w:b/>
-              </w:rPr>
-              <w:t>Functional and Non-functional Requirements</w:t>
-            </w:r>
-          </w:p>
-        </w:tc>
-        <w:tc>
-          <w:tcPr>
-            <w:tcW w:w="2199" w:type="dxa"/>
-          </w:tcPr>
-          <w:p>
-            <w:pPr>
-              <w:jc w:val="center"/>
-              <w:rPr>
-                <w:b/>
-              </w:rPr>
-            </w:pPr>
-            <w:proofErr w:type="spellStart"/>
-            <w:r>
-              <w:rPr>
-                <w:b/>
-              </w:rPr>
-              <w:t>MoSCoW</w:t>
-            </w:r>
-            <w:proofErr w:type="spellEnd"/>
-          </w:p>
-        </w:tc>
-      </w:tr>
-      <w:tr>
-        <w:tc>
-          <w:tcPr>
-            <w:tcW w:w="779" w:type="dxa"/>
-          </w:tcPr>
-          <w:p>
-            <w:r>
-              <w:t>FR1</w:t>
-            </w:r>
-          </w:p>
-        </w:tc>
-        <w:tc>
-          <w:tcPr>
-            <w:tcW w:w="5044" w:type="dxa"/>
-          </w:tcPr>
-          <w:p>
-            <w:r>
-              <w:t>Owner/Staff Registration</w:t>
-            </w:r>
-          </w:p>
-        </w:tc>
-        <w:tc>
-          <w:tcPr>
-            <w:tcW w:w="2199" w:type="dxa"/>
-          </w:tcPr>
-          <w:p>
-            <w:r>
-              <w:t>Must have</w:t>
-            </w:r>
-          </w:p>
-        </w:tc>
-      </w:tr>
-      <w:tr>
-        <w:tc>
-          <w:tcPr>
-            <w:tcW w:w="779" w:type="dxa"/>
-          </w:tcPr>
-          <w:p>
-            <w:r>
-              <w:t>FR2</w:t>
-            </w:r>
-          </w:p>
-        </w:tc>
-        <w:tc>
-          <w:tcPr>
-            <w:tcW w:w="5044" w:type="dxa"/>
-          </w:tcPr>
-          <w:p>
-            <w:r>
-              <w:t>Owner/Staff Login</w:t>
-            </w:r>
-          </w:p>
-        </w:tc>
-        <w:tc>
-          <w:tcPr>
-            <w:tcW w:w="2199" w:type="dxa"/>
-          </w:tcPr>
-          <w:p>
-            <w:r>
-              <w:t>Must have</w:t>
-            </w:r>
-          </w:p>
-        </w:tc>
-      </w:tr>
-      <w:tr>
-        <w:tc>
-          <w:tcPr>
-            <w:tcW w:w="779" w:type="dxa"/>
-          </w:tcPr>
-          <w:p>
-            <w:r>
-              <w:t>FR3</w:t>
-            </w:r>
-          </w:p>
-        </w:tc>
-        <w:tc>
-          <w:tcPr>
-            <w:tcW w:w="5044" w:type="dxa"/>
-          </w:tcPr>
-          <w:p>
-            <w:r>
-              <w:t>View Report</w:t>
-            </w:r>
-          </w:p>
-        </w:tc>
-        <w:tc>
-          <w:tcPr>
-            <w:tcW w:w="2199" w:type="dxa"/>
-          </w:tcPr>
-          <w:p>
-            <w:r>
-              <w:t>Won`t</w:t>
-            </w:r>
-            <w:r>
-              <w:t xml:space="preserve"> have</w:t>
-            </w:r>
-          </w:p>
-        </w:tc>
-      </w:tr>
-      <w:tr>
-        <w:tc>
-          <w:tcPr>
-            <w:tcW w:w="779" w:type="dxa"/>
-          </w:tcPr>
-          <w:p>
-            <w:r>
-              <w:t>FR4</w:t>
-            </w:r>
-          </w:p>
-        </w:tc>
-        <w:tc>
-          <w:tcPr>
-            <w:tcW w:w="5044" w:type="dxa"/>
-          </w:tcPr>
-          <w:p>
-            <w:r>
-              <w:t>Sales and Purchase</w:t>
-            </w:r>
-          </w:p>
-        </w:tc>
-        <w:tc>
-          <w:tcPr>
-            <w:tcW w:w="2199" w:type="dxa"/>
-          </w:tcPr>
-          <w:p>
-            <w:r>
-              <w:t>Must have</w:t>
-            </w:r>
-          </w:p>
-        </w:tc>
-      </w:tr>
-      <w:tr>
-        <w:tc>
-          <w:tcPr>
-            <w:tcW w:w="779" w:type="dxa"/>
-          </w:tcPr>
-          <w:p>
-            <w:r>
-              <w:t>FR5</w:t>
-            </w:r>
-          </w:p>
-        </w:tc>
-        <w:tc>
-          <w:tcPr>
-            <w:tcW w:w="5044" w:type="dxa"/>
-          </w:tcPr>
-          <w:p>
-            <w:r>
-              <w:t>Stock management</w:t>
-            </w:r>
-          </w:p>
-        </w:tc>
-        <w:tc>
-          <w:tcPr>
-            <w:tcW w:w="2199" w:type="dxa"/>
-          </w:tcPr>
-          <w:p>
-            <w:r>
-              <w:t>Could have</w:t>
-            </w:r>
-          </w:p>
-        </w:tc>
-      </w:tr>
-      <w:tr>
-        <w:tc>
-          <w:tcPr>
-            <w:tcW w:w="779" w:type="dxa"/>
-          </w:tcPr>
-          <w:p>
-            <w:r>
-              <w:t>FR6</w:t>
-            </w:r>
-          </w:p>
-        </w:tc>
-        <w:tc>
-          <w:tcPr>
-            <w:tcW w:w="5044" w:type="dxa"/>
-          </w:tcPr>
-          <w:p>
-            <w:r>
-              <w:t>Prepare bills/ print</w:t>
-            </w:r>
-          </w:p>
-        </w:tc>
-        <w:tc>
-          <w:tcPr>
-            <w:tcW w:w="2199" w:type="dxa"/>
-          </w:tcPr>
-          <w:p>
-            <w:r>
-              <w:t>Should have</w:t>
-            </w:r>
-          </w:p>
-        </w:tc>
-      </w:tr>
-      <w:tr>
-        <w:tc>
-          <w:tcPr>
-            <w:tcW w:w="779" w:type="dxa"/>
-          </w:tcPr>
-          <w:p>
-            <w:r>
-              <w:t>FR7</w:t>
-            </w:r>
-          </w:p>
-        </w:tc>
-        <w:tc>
-          <w:tcPr>
-            <w:tcW w:w="5044" w:type="dxa"/>
-          </w:tcPr>
-          <w:p>
-            <w:r>
-              <w:t>Shop details and its services</w:t>
-            </w:r>
-          </w:p>
-        </w:tc>
-        <w:tc>
-          <w:tcPr>
-            <w:tcW w:w="2199" w:type="dxa"/>
-          </w:tcPr>
-          <w:p>
-            <w:r>
-              <w:t>Should have</w:t>
-            </w:r>
-          </w:p>
-        </w:tc>
-      </w:tr>
-      <w:tr>
-        <w:tc>
-          <w:tcPr>
-            <w:tcW w:w="779" w:type="dxa"/>
-          </w:tcPr>
-          <w:p>
-            <w:r>
-              <w:t>FR8</w:t>
-            </w:r>
-          </w:p>
-        </w:tc>
-        <w:tc>
-          <w:tcPr>
-            <w:tcW w:w="5044" w:type="dxa"/>
-          </w:tcPr>
-          <w:p>
-            <w:r>
-              <w:t>Details of pipe &amp; fittings, customer and supplier</w:t>
-            </w:r>
-          </w:p>
-        </w:tc>
-        <w:tc>
-          <w:tcPr>
-            <w:tcW w:w="2199" w:type="dxa"/>
-          </w:tcPr>
-          <w:p>
-            <w:r>
-              <w:t>Must have</w:t>
-            </w:r>
-          </w:p>
-        </w:tc>
-      </w:tr>
-      <w:tr>
-        <w:tc>
-          <w:tcPr>
-            <w:tcW w:w="779" w:type="dxa"/>
-          </w:tcPr>
-          <w:p>
-            <w:r>
-              <w:t>FR9</w:t>
-            </w:r>
-          </w:p>
-        </w:tc>
-        <w:tc>
-          <w:tcPr>
-            <w:tcW w:w="5044" w:type="dxa"/>
-          </w:tcPr>
-          <w:p>
-            <w:r>
-              <w:t>Manage Customer and Supplier</w:t>
-            </w:r>
-          </w:p>
-        </w:tc>
-        <w:tc>
-          <w:tcPr>
-            <w:tcW w:w="2199" w:type="dxa"/>
-          </w:tcPr>
-          <w:p>
-            <w:r>
-              <w:t>Should have</w:t>
-            </w:r>
-          </w:p>
-        </w:tc>
-      </w:tr>
-      <w:tr>
-        <w:tc>
-          <w:tcPr>
-            <w:tcW w:w="779" w:type="dxa"/>
-          </w:tcPr>
-          <w:p>
-            <w:r>
-              <w:t>FR10</w:t>
-            </w:r>
-          </w:p>
-        </w:tc>
-        <w:tc>
-          <w:tcPr>
-            <w:tcW w:w="5044" w:type="dxa"/>
-          </w:tcPr>
-          <w:p>
-            <w:r>
-              <w:t>Manage pipe &amp; fittings</w:t>
-            </w:r>
-          </w:p>
-        </w:tc>
-        <w:tc>
-          <w:tcPr>
-            <w:tcW w:w="2199" w:type="dxa"/>
-          </w:tcPr>
-          <w:p>
-            <w:r>
-              <w:t>Should have</w:t>
-            </w:r>
-          </w:p>
-        </w:tc>
-      </w:tr>
-      <w:tr>
-        <w:tc>
-          <w:tcPr>
-            <w:tcW w:w="779" w:type="dxa"/>
-          </w:tcPr>
-          <w:p>
-            <w:r>
-              <w:t>NR1</w:t>
-            </w:r>
-          </w:p>
-        </w:tc>
-        <w:tc>
-          <w:tcPr>
-            <w:tcW w:w="5044" w:type="dxa"/>
-          </w:tcPr>
-          <w:p>
-            <w:r>
-              <w:t>Speed</w:t>
-            </w:r>
-          </w:p>
-        </w:tc>
-        <w:tc>
-          <w:tcPr>
-            <w:tcW w:w="2199" w:type="dxa"/>
-          </w:tcPr>
-          <w:p>
-            <w:r>
-              <w:t xml:space="preserve">Won`t </w:t>
-            </w:r>
-            <w:r>
-              <w:t>have</w:t>
-            </w:r>
-          </w:p>
-        </w:tc>
-      </w:tr>
-      <w:tr>
-        <w:tc>
-          <w:tcPr>
-            <w:tcW w:w="779" w:type="dxa"/>
-          </w:tcPr>
-          <w:p>
-            <w:r>
-              <w:t>NR2</w:t>
-            </w:r>
-          </w:p>
-        </w:tc>
-        <w:tc>
-          <w:tcPr>
-            <w:tcW w:w="5044" w:type="dxa"/>
-          </w:tcPr>
-          <w:p>
-            <w:r>
-              <w:t>Availability</w:t>
-            </w:r>
-          </w:p>
-        </w:tc>
-        <w:tc>
-          <w:tcPr>
-            <w:tcW w:w="2199" w:type="dxa"/>
-          </w:tcPr>
-          <w:p>
-            <w:r>
-              <w:t>Must have</w:t>
-            </w:r>
-          </w:p>
-        </w:tc>
-      </w:tr>
-      <w:tr>
-        <w:tc>
-          <w:tcPr>
-            <w:tcW w:w="779" w:type="dxa"/>
-          </w:tcPr>
-          <w:p>
-            <w:r>
-              <w:t>NR3</w:t>
-            </w:r>
-          </w:p>
-        </w:tc>
-        <w:tc>
-          <w:tcPr>
-            <w:tcW w:w="5044" w:type="dxa"/>
-          </w:tcPr>
-          <w:p>
-            <w:r>
-              <w:t>Reliability</w:t>
-            </w:r>
-          </w:p>
-        </w:tc>
-        <w:tc>
-          <w:tcPr>
-            <w:tcW w:w="2199" w:type="dxa"/>
-          </w:tcPr>
-          <w:p>
-            <w:r>
-              <w:t>Could have</w:t>
-            </w:r>
-          </w:p>
-        </w:tc>
-      </w:tr>
-      <w:tr>
-        <w:tc>
-          <w:tcPr>
-            <w:tcW w:w="779" w:type="dxa"/>
-          </w:tcPr>
-          <w:p>
-            <w:r>
-              <w:t>NR4</w:t>
-            </w:r>
-          </w:p>
-        </w:tc>
-        <w:tc>
-          <w:tcPr>
-            <w:tcW w:w="5044" w:type="dxa"/>
-          </w:tcPr>
-          <w:p>
-            <w:r>
-              <w:t>Maintainability</w:t>
-            </w:r>
-          </w:p>
-        </w:tc>
-        <w:tc>
-          <w:tcPr>
-            <w:tcW w:w="2199" w:type="dxa"/>
-          </w:tcPr>
-          <w:p>
-            <w:r>
-              <w:t>Should have</w:t>
-            </w:r>
-          </w:p>
-        </w:tc>
-      </w:tr>
-      <w:tr>
-        <w:tc>
-          <w:tcPr>
-            <w:tcW w:w="779" w:type="dxa"/>
-          </w:tcPr>
-          <w:p>
-            <w:r>
-              <w:t>NR5</w:t>
-            </w:r>
-          </w:p>
-        </w:tc>
-        <w:tc>
-          <w:tcPr>
-            <w:tcW w:w="5044" w:type="dxa"/>
-          </w:tcPr>
-          <w:p>
-            <w:r>
-              <w:t>Security</w:t>
-            </w:r>
-          </w:p>
-        </w:tc>
-        <w:tc>
-          <w:tcPr>
-            <w:tcW w:w="2199" w:type="dxa"/>
-          </w:tcPr>
-          <w:p>
-            <w:r>
-              <w:t>Could</w:t>
-            </w:r>
-            <w:r>
-              <w:t xml:space="preserve"> have</w:t>
-            </w:r>
-          </w:p>
-        </w:tc>
-      </w:tr>
-      <w:tr>
-        <w:tc>
-          <w:tcPr>
-            <w:tcW w:w="779" w:type="dxa"/>
-          </w:tcPr>
-          <w:p>
-            <w:r>
-              <w:t>NR6</w:t>
-            </w:r>
-          </w:p>
-        </w:tc>
-        <w:tc>
-          <w:tcPr>
-            <w:tcW w:w="5044" w:type="dxa"/>
-          </w:tcPr>
-          <w:p>
-            <w:r>
-              <w:t>Usability</w:t>
-            </w:r>
-          </w:p>
-        </w:tc>
-        <w:tc>
-          <w:tcPr>
-            <w:tcW w:w="2199" w:type="dxa"/>
-          </w:tcPr>
-          <w:p>
-            <w:r>
-              <w:t xml:space="preserve">Must </w:t>
-            </w:r>
-            <w:r>
-              <w:t>have</w:t>
-            </w:r>
-          </w:p>
-        </w:tc>
-      </w:tr>
-      <w:tr>
-        <w:tc>
-          <w:tcPr>
-            <w:tcW w:w="779" w:type="dxa"/>
-          </w:tcPr>
-          <w:p>
-            <w:r>
-              <w:t>NR7</w:t>
-            </w:r>
-          </w:p>
-        </w:tc>
-        <w:tc>
-          <w:tcPr>
-            <w:tcW w:w="5044" w:type="dxa"/>
-          </w:tcPr>
-          <w:p>
-            <w:r>
-              <w:t>Compatibility</w:t>
-            </w:r>
-          </w:p>
-        </w:tc>
-        <w:tc>
-          <w:tcPr>
-            <w:tcW w:w="2199" w:type="dxa"/>
-          </w:tcPr>
-          <w:p>
-            <w:r>
-              <w:t>Should have</w:t>
-            </w:r>
-          </w:p>
-        </w:tc>
-      </w:tr>
-      <w:tr>
-        <w:tc>
-          <w:tcPr>
-            <w:tcW w:w="779" w:type="dxa"/>
-          </w:tcPr>
-          <w:p>
-            <w:r>
-              <w:t>NR8</w:t>
-            </w:r>
-          </w:p>
-        </w:tc>
-        <w:tc>
-          <w:tcPr>
-            <w:tcW w:w="5044" w:type="dxa"/>
-          </w:tcPr>
-          <w:p>
-            <w:r>
-              <w:t>Data Integrity</w:t>
-            </w:r>
-          </w:p>
-        </w:tc>
-        <w:tc>
-          <w:tcPr>
-            <w:tcW w:w="2199" w:type="dxa"/>
-          </w:tcPr>
-          <w:p>
-            <w:r>
-              <w:t>Could</w:t>
-            </w:r>
-            <w:r>
-              <w:t xml:space="preserve"> have</w:t>
-            </w:r>
-          </w:p>
-        </w:tc>
-      </w:tr>
-      <w:tr>
-        <w:tc>
-          <w:tcPr>
-            <w:tcW w:w="779" w:type="dxa"/>
-          </w:tcPr>
-          <w:p>
-            <w:r>
-              <w:t>NR9</w:t>
-            </w:r>
-          </w:p>
-        </w:tc>
-        <w:tc>
-          <w:tcPr>
-            <w:tcW w:w="5044" w:type="dxa"/>
-          </w:tcPr>
-          <w:p>
-            <w:r>
-              <w:t>Adaptability</w:t>
-            </w:r>
-          </w:p>
-        </w:tc>
-        <w:tc>
-          <w:tcPr>
-            <w:tcW w:w="2199" w:type="dxa"/>
-          </w:tcPr>
-          <w:p>
-            <w:r>
-              <w:t xml:space="preserve">Won`t </w:t>
-            </w:r>
-            <w:r>
-              <w:t>have</w:t>
-            </w:r>
-          </w:p>
-        </w:tc>
-      </w:tr>
-      <w:tr>
-        <w:tc>
-          <w:tcPr>
-            <w:tcW w:w="779" w:type="dxa"/>
-          </w:tcPr>
-          <w:p>
-            <w:r>
-              <w:t>NR10</w:t>
-            </w:r>
-          </w:p>
-        </w:tc>
-        <w:tc>
-          <w:tcPr>
-            <w:tcW w:w="5044" w:type="dxa"/>
-          </w:tcPr>
-          <w:p>
-            <w:r>
-              <w:t>Back up</w:t>
-            </w:r>
-          </w:p>
-        </w:tc>
-        <w:tc>
-          <w:tcPr>
-            <w:tcW w:w="2199" w:type="dxa"/>
-          </w:tcPr>
-          <w:p>
-            <w:r>
-              <w:t>Should have</w:t>
-            </w:r>
-          </w:p>
-        </w:tc>
-      </w:tr>
-    </w:tbl>
-    <w:p>
-      <w:pPr>
-        <w:keepNext/>
-        <w:jc w:val="center"/>
-        <w:rPr>
-          <w:u w:val="single"/>
-        </w:rPr>
-      </w:pPr>
-      <w:r>
-        <w:rPr>
-          <w:u w:val="single"/>
-        </w:rPr>
-        <w:t>Figure</w:t>
-      </w:r>
-      <w:r>
-        <w:rPr>
-          <w:u w:val="single"/>
-        </w:rPr>
-        <w:t xml:space="preserve"> 2</w:t>
-      </w:r>
-      <w:r>
-        <w:rPr>
-          <w:u w:val="single"/>
-        </w:rPr>
-        <w:t xml:space="preserve">: </w:t>
-      </w:r>
-      <w:proofErr w:type="spellStart"/>
-      <w:r>
-        <w:rPr>
-          <w:u w:val="single"/>
-        </w:rPr>
-        <w:t>MoSCoW</w:t>
-      </w:r>
-      <w:proofErr w:type="spellEnd"/>
-      <w:r>
-        <w:rPr>
-          <w:u w:val="single"/>
-        </w:rPr>
-        <w:t xml:space="preserve"> of HSPS</w:t>
       </w:r>
     </w:p>
     <w:p>
       <w:pPr>
         <w:pStyle w:val="Caption"/>
         <w:jc w:val="center"/>
-      </w:pPr>
-      <w:bookmarkStart w:id="8" w:name="_Toc480810988"/>
-      <w:r>
+        <w:rPr>
+          <w:sz w:val="22"/>
+          <w:szCs w:val="22"/>
+          <w:u w:val="single"/>
+        </w:rPr>
+      </w:pPr>
+      <w:r>
+        <w:rPr>
+          <w:noProof/>
+          <w:sz w:val="22"/>
+          <w:szCs w:val="22"/>
+          <w:u w:val="single"/>
+        </w:rPr>
+        <w:drawing>
+          <wp:inline distT="0" distB="0" distL="0" distR="0" wp14:anchorId="1BE7A45A" wp14:editId="2098D269">
+            <wp:extent cx="5229225" cy="4514850"/>
+            <wp:effectExtent l="0" t="0" r="9525" b="0"/>
+            <wp:docPr id="1" name="Picture 1"/>
+            <wp:cNvGraphicFramePr>
+              <a:graphicFrameLocks xmlns:a="http://schemas.openxmlformats.org/drawingml/2006/main" noChangeAspect="1"/>
+            </wp:cNvGraphicFramePr>
+            <a:graphic xmlns:a="http://schemas.openxmlformats.org/drawingml/2006/main">
+              <a:graphicData uri="http://schemas.openxmlformats.org/drawingml/2006/picture">
+                <pic:pic xmlns:pic="http://schemas.openxmlformats.org/drawingml/2006/picture">
+                  <pic:nvPicPr>
+                    <pic:cNvPr id="1" name="MoSCoW.JPG"/>
+                    <pic:cNvPicPr/>
+                  </pic:nvPicPr>
+                  <pic:blipFill>
+                    <a:blip r:embed="rId7">
+                      <a:extLst>
+                        <a:ext uri="{28A0092B-C50C-407E-A947-70E740481C1C}">
+                          <a14:useLocalDpi xmlns:a14="http://schemas.microsoft.com/office/drawing/2010/main" val="0"/>
+                        </a:ext>
+                      </a:extLst>
+                    </a:blip>
+                    <a:stretch>
+                      <a:fillRect/>
+                    </a:stretch>
+                  </pic:blipFill>
+                  <pic:spPr>
+                    <a:xfrm>
+                      <a:off x="0" y="0"/>
+                      <a:ext cx="5229225" cy="4514850"/>
+                    </a:xfrm>
+                    <a:prstGeom prst="rect">
+                      <a:avLst/>
+                    </a:prstGeom>
+                  </pic:spPr>
+                </pic:pic>
+              </a:graphicData>
+            </a:graphic>
+          </wp:inline>
+        </w:drawing>
+      </w:r>
+    </w:p>
+    <w:p>
+      <w:pPr>
+        <w:pStyle w:val="Caption"/>
+        <w:jc w:val="center"/>
+        <w:rPr>
+          <w:color w:val="000000" w:themeColor="text1"/>
+          <w:sz w:val="22"/>
+          <w:szCs w:val="22"/>
+          <w:u w:val="single"/>
+          <w14:shadow w14:blurRad="38100" w14:dist="19050" w14:dir="2700000" w14:sx="100000" w14:sy="100000" w14:kx="0" w14:ky="0" w14:algn="tl">
+            <w14:schemeClr w14:val="dk1">
+              <w14:alpha w14:val="60000"/>
+            </w14:schemeClr>
+          </w14:shadow>
+          <w14:textOutline w14:w="0" w14:cap="flat" w14:cmpd="sng" w14:algn="ctr">
+            <w14:noFill/>
+            <w14:prstDash w14:val="solid"/>
+            <w14:round/>
+          </w14:textOutline>
+        </w:rPr>
+      </w:pPr>
+      <w:bookmarkStart w:id="8" w:name="_Toc482025219"/>
+      <w:r>
+        <w:rPr>
+          <w:color w:val="000000" w:themeColor="text1"/>
+          <w:sz w:val="22"/>
+          <w:szCs w:val="22"/>
+          <w:u w:val="single"/>
+          <w14:shadow w14:blurRad="38100" w14:dist="19050" w14:dir="2700000" w14:sx="100000" w14:sy="100000" w14:kx="0" w14:ky="0" w14:algn="tl">
+            <w14:schemeClr w14:val="dk1">
+              <w14:alpha w14:val="60000"/>
+            </w14:schemeClr>
+          </w14:shadow>
+          <w14:textOutline w14:w="0" w14:cap="flat" w14:cmpd="sng" w14:algn="ctr">
+            <w14:noFill/>
+            <w14:prstDash w14:val="solid"/>
+            <w14:round/>
+          </w14:textOutline>
+        </w:rPr>
         <w:t xml:space="preserve">Figure </w:t>
       </w:r>
-      <w:fldSimple w:instr=" SEQ Figure \* ARABIC ">
-        <w:r>
-          <w:rPr>
-            <w:noProof/>
-          </w:rPr>
-          <w:t>2</w:t>
-        </w:r>
-        <w:bookmarkEnd w:id="8"/>
-      </w:fldSimple>
-    </w:p>
-    <w:p>
-      <w:pPr>
-        <w:rPr>
-          <w:rFonts w:eastAsiaTheme="majorEastAsia" w:cstheme="majorBidi"/>
-          <w:b/>
-          <w:sz w:val="32"/>
-          <w:szCs w:val="32"/>
-        </w:rPr>
-      </w:pPr>
-      <w:r>
-        <w:br w:type="page"/>
-      </w:r>
-    </w:p>
+      <w:r>
+        <w:rPr>
+          <w:color w:val="000000" w:themeColor="text1"/>
+          <w:sz w:val="22"/>
+          <w:szCs w:val="22"/>
+          <w:u w:val="single"/>
+          <w14:shadow w14:blurRad="38100" w14:dist="19050" w14:dir="2700000" w14:sx="100000" w14:sy="100000" w14:kx="0" w14:ky="0" w14:algn="tl">
+            <w14:schemeClr w14:val="dk1">
+              <w14:alpha w14:val="60000"/>
+            </w14:schemeClr>
+          </w14:shadow>
+          <w14:textOutline w14:w="0" w14:cap="flat" w14:cmpd="sng" w14:algn="ctr">
+            <w14:noFill/>
+            <w14:prstDash w14:val="solid"/>
+            <w14:round/>
+          </w14:textOutline>
+        </w:rPr>
+        <w:fldChar w:fldCharType="begin"/>
+      </w:r>
+      <w:r>
+        <w:rPr>
+          <w:color w:val="000000" w:themeColor="text1"/>
+          <w:sz w:val="22"/>
+          <w:szCs w:val="22"/>
+          <w:u w:val="single"/>
+          <w14:shadow w14:blurRad="38100" w14:dist="19050" w14:dir="2700000" w14:sx="100000" w14:sy="100000" w14:kx="0" w14:ky="0" w14:algn="tl">
+            <w14:schemeClr w14:val="dk1">
+              <w14:alpha w14:val="60000"/>
+            </w14:schemeClr>
+          </w14:shadow>
+          <w14:textOutline w14:w="0" w14:cap="flat" w14:cmpd="sng" w14:algn="ctr">
+            <w14:noFill/>
+            <w14:prstDash w14:val="solid"/>
+            <w14:round/>
+          </w14:textOutline>
+        </w:rPr>
+        <w:instrText xml:space="preserve"> SEQ Figure \* ARABIC </w:instrText>
+      </w:r>
+      <w:r>
+        <w:rPr>
+          <w:color w:val="000000" w:themeColor="text1"/>
+          <w:sz w:val="22"/>
+          <w:szCs w:val="22"/>
+          <w:u w:val="single"/>
+          <w14:shadow w14:blurRad="38100" w14:dist="19050" w14:dir="2700000" w14:sx="100000" w14:sy="100000" w14:kx="0" w14:ky="0" w14:algn="tl">
+            <w14:schemeClr w14:val="dk1">
+              <w14:alpha w14:val="60000"/>
+            </w14:schemeClr>
+          </w14:shadow>
+          <w14:textOutline w14:w="0" w14:cap="flat" w14:cmpd="sng" w14:algn="ctr">
+            <w14:noFill/>
+            <w14:prstDash w14:val="solid"/>
+            <w14:round/>
+          </w14:textOutline>
+        </w:rPr>
+        <w:fldChar w:fldCharType="separate"/>
+      </w:r>
+      <w:r>
+        <w:rPr>
+          <w:noProof/>
+          <w:color w:val="000000" w:themeColor="text1"/>
+          <w:sz w:val="22"/>
+          <w:szCs w:val="22"/>
+          <w:u w:val="single"/>
+          <w14:shadow w14:blurRad="38100" w14:dist="19050" w14:dir="2700000" w14:sx="100000" w14:sy="100000" w14:kx="0" w14:ky="0" w14:algn="tl">
+            <w14:schemeClr w14:val="dk1">
+              <w14:alpha w14:val="60000"/>
+            </w14:schemeClr>
+          </w14:shadow>
+          <w14:textOutline w14:w="0" w14:cap="flat" w14:cmpd="sng" w14:algn="ctr">
+            <w14:noFill/>
+            <w14:prstDash w14:val="solid"/>
+            <w14:round/>
+          </w14:textOutline>
+        </w:rPr>
+        <w:t>2</w:t>
+      </w:r>
+      <w:r>
+        <w:rPr>
+          <w:color w:val="000000" w:themeColor="text1"/>
+          <w:sz w:val="22"/>
+          <w:szCs w:val="22"/>
+          <w:u w:val="single"/>
+          <w14:shadow w14:blurRad="38100" w14:dist="19050" w14:dir="2700000" w14:sx="100000" w14:sy="100000" w14:kx="0" w14:ky="0" w14:algn="tl">
+            <w14:schemeClr w14:val="dk1">
+              <w14:alpha w14:val="60000"/>
+            </w14:schemeClr>
+          </w14:shadow>
+          <w14:textOutline w14:w="0" w14:cap="flat" w14:cmpd="sng" w14:algn="ctr">
+            <w14:noFill/>
+            <w14:prstDash w14:val="solid"/>
+            <w14:round/>
+          </w14:textOutline>
+        </w:rPr>
+        <w:fldChar w:fldCharType="end"/>
+      </w:r>
+      <w:r>
+        <w:rPr>
+          <w:color w:val="000000" w:themeColor="text1"/>
+          <w:sz w:val="22"/>
+          <w:szCs w:val="22"/>
+          <w:u w:val="single"/>
+          <w14:shadow w14:blurRad="38100" w14:dist="19050" w14:dir="2700000" w14:sx="100000" w14:sy="100000" w14:kx="0" w14:ky="0" w14:algn="tl">
+            <w14:schemeClr w14:val="dk1">
+              <w14:alpha w14:val="60000"/>
+            </w14:schemeClr>
+          </w14:shadow>
+          <w14:textOutline w14:w="0" w14:cap="flat" w14:cmpd="sng" w14:algn="ctr">
+            <w14:noFill/>
+            <w14:prstDash w14:val="solid"/>
+            <w14:round/>
+          </w14:textOutline>
+        </w:rPr>
+        <w:t xml:space="preserve">: </w:t>
+      </w:r>
+      <w:proofErr w:type="spellStart"/>
+      <w:r>
+        <w:rPr>
+          <w:color w:val="000000" w:themeColor="text1"/>
+          <w:sz w:val="22"/>
+          <w:szCs w:val="22"/>
+          <w:u w:val="single"/>
+          <w14:shadow w14:blurRad="38100" w14:dist="19050" w14:dir="2700000" w14:sx="100000" w14:sy="100000" w14:kx="0" w14:ky="0" w14:algn="tl">
+            <w14:schemeClr w14:val="dk1">
+              <w14:alpha w14:val="60000"/>
+            </w14:schemeClr>
+          </w14:shadow>
+          <w14:textOutline w14:w="0" w14:cap="flat" w14:cmpd="sng" w14:algn="ctr">
+            <w14:noFill/>
+            <w14:prstDash w14:val="solid"/>
+            <w14:round/>
+          </w14:textOutline>
+        </w:rPr>
+        <w:t>MoSCoW</w:t>
+      </w:r>
+      <w:proofErr w:type="spellEnd"/>
+      <w:r>
+        <w:rPr>
+          <w:color w:val="000000" w:themeColor="text1"/>
+          <w:sz w:val="22"/>
+          <w:szCs w:val="22"/>
+          <w:u w:val="single"/>
+          <w14:shadow w14:blurRad="38100" w14:dist="19050" w14:dir="2700000" w14:sx="100000" w14:sy="100000" w14:kx="0" w14:ky="0" w14:algn="tl">
+            <w14:schemeClr w14:val="dk1">
+              <w14:alpha w14:val="60000"/>
+            </w14:schemeClr>
+          </w14:shadow>
+          <w14:textOutline w14:w="0" w14:cap="flat" w14:cmpd="sng" w14:algn="ctr">
+            <w14:noFill/>
+            <w14:prstDash w14:val="solid"/>
+            <w14:round/>
+          </w14:textOutline>
+        </w:rPr>
+        <w:t xml:space="preserve"> of Hardware Sales and Purchase System</w:t>
+      </w:r>
+      <w:bookmarkEnd w:id="8"/>
+    </w:p>
+    <w:p/>
+    <w:p/>
     <w:p>
       <w:pPr>
         <w:pStyle w:val="Heading1"/>
       </w:pPr>
-      <w:bookmarkStart w:id="9" w:name="_Toc480810981"/>
+      <w:bookmarkStart w:id="9" w:name="_Toc481952089"/>
       <w:r>
         <w:lastRenderedPageBreak/>
         <w:t>Use case diagram</w:t>
@@ -4064,7 +3958,7 @@
           <w:noProof/>
         </w:rPr>
         <w:drawing>
-          <wp:inline distT="0" distB="0" distL="0" distR="0" wp14:anchorId="09D65871" wp14:editId="7F0B9844">
+          <wp:inline distT="0" distB="0" distL="0" distR="0" wp14:anchorId="21CCC516" wp14:editId="47B1A6A6">
             <wp:extent cx="6657975" cy="5838825"/>
             <wp:effectExtent l="0" t="0" r="9525" b="9525"/>
             <wp:docPr id="2" name="Picture 2"/>
@@ -4079,7 +3973,7 @@
                     <pic:cNvPicPr/>
                   </pic:nvPicPr>
                   <pic:blipFill>
-                    <a:blip r:embed="rId7">
+                    <a:blip r:embed="rId8">
                       <a:extLst>
                         <a:ext uri="{28A0092B-C50C-407E-A947-70E740481C1C}">
                           <a14:useLocalDpi xmlns:a14="http://schemas.microsoft.com/office/drawing/2010/main" val="0"/>
@@ -4108,43 +4002,201 @@
     </w:p>
     <w:p>
       <w:pPr>
-        <w:keepNext/>
-        <w:jc w:val="center"/>
-        <w:rPr>
-          <w:u w:val="single"/>
-        </w:rPr>
-      </w:pPr>
-      <w:r>
-        <w:rPr>
-          <w:u w:val="single"/>
-        </w:rPr>
-        <w:t>Figure 3</w:t>
-      </w:r>
-      <w:r>
-        <w:rPr>
-          <w:u w:val="single"/>
-        </w:rPr>
-        <w:t>: Use case of actor and supplier of HSPS</w:t>
-      </w:r>
-    </w:p>
-    <w:p>
-      <w:pPr>
         <w:pStyle w:val="Caption"/>
         <w:jc w:val="center"/>
-      </w:pPr>
-      <w:bookmarkStart w:id="10" w:name="_Toc480810989"/>
-      <w:r>
+        <w:rPr>
+          <w:color w:val="000000" w:themeColor="text1"/>
+          <w:sz w:val="22"/>
+          <w:szCs w:val="22"/>
+          <w:u w:val="single"/>
+          <w14:shadow w14:blurRad="38100" w14:dist="19050" w14:dir="2700000" w14:sx="100000" w14:sy="100000" w14:kx="0" w14:ky="0" w14:algn="tl">
+            <w14:schemeClr w14:val="dk1">
+              <w14:alpha w14:val="60000"/>
+            </w14:schemeClr>
+          </w14:shadow>
+          <w14:textOutline w14:w="0" w14:cap="flat" w14:cmpd="sng" w14:algn="ctr">
+            <w14:noFill/>
+            <w14:prstDash w14:val="solid"/>
+            <w14:round/>
+          </w14:textOutline>
+        </w:rPr>
+      </w:pPr>
+      <w:bookmarkStart w:id="10" w:name="_Toc482025220"/>
+      <w:r>
+        <w:rPr>
+          <w:color w:val="000000" w:themeColor="text1"/>
+          <w:sz w:val="22"/>
+          <w:szCs w:val="22"/>
+          <w:u w:val="single"/>
+          <w14:shadow w14:blurRad="38100" w14:dist="19050" w14:dir="2700000" w14:sx="100000" w14:sy="100000" w14:kx="0" w14:ky="0" w14:algn="tl">
+            <w14:schemeClr w14:val="dk1">
+              <w14:alpha w14:val="60000"/>
+            </w14:schemeClr>
+          </w14:shadow>
+          <w14:textOutline w14:w="0" w14:cap="flat" w14:cmpd="sng" w14:algn="ctr">
+            <w14:noFill/>
+            <w14:prstDash w14:val="solid"/>
+            <w14:round/>
+          </w14:textOutline>
+        </w:rPr>
         <w:t xml:space="preserve">Figure </w:t>
       </w:r>
-      <w:fldSimple w:instr=" SEQ Figure \* ARABIC ">
-        <w:r>
-          <w:rPr>
-            <w:noProof/>
-          </w:rPr>
-          <w:t>3</w:t>
-        </w:r>
-        <w:bookmarkEnd w:id="10"/>
-      </w:fldSimple>
+      <w:r>
+        <w:rPr>
+          <w:color w:val="000000" w:themeColor="text1"/>
+          <w:sz w:val="22"/>
+          <w:szCs w:val="22"/>
+          <w:u w:val="single"/>
+          <w14:shadow w14:blurRad="38100" w14:dist="19050" w14:dir="2700000" w14:sx="100000" w14:sy="100000" w14:kx="0" w14:ky="0" w14:algn="tl">
+            <w14:schemeClr w14:val="dk1">
+              <w14:alpha w14:val="60000"/>
+            </w14:schemeClr>
+          </w14:shadow>
+          <w14:textOutline w14:w="0" w14:cap="flat" w14:cmpd="sng" w14:algn="ctr">
+            <w14:noFill/>
+            <w14:prstDash w14:val="solid"/>
+            <w14:round/>
+          </w14:textOutline>
+        </w:rPr>
+        <w:fldChar w:fldCharType="begin"/>
+      </w:r>
+      <w:r>
+        <w:rPr>
+          <w:color w:val="000000" w:themeColor="text1"/>
+          <w:sz w:val="22"/>
+          <w:szCs w:val="22"/>
+          <w:u w:val="single"/>
+          <w14:shadow w14:blurRad="38100" w14:dist="19050" w14:dir="2700000" w14:sx="100000" w14:sy="100000" w14:kx="0" w14:ky="0" w14:algn="tl">
+            <w14:schemeClr w14:val="dk1">
+              <w14:alpha w14:val="60000"/>
+            </w14:schemeClr>
+          </w14:shadow>
+          <w14:textOutline w14:w="0" w14:cap="flat" w14:cmpd="sng" w14:algn="ctr">
+            <w14:noFill/>
+            <w14:prstDash w14:val="solid"/>
+            <w14:round/>
+          </w14:textOutline>
+        </w:rPr>
+        <w:instrText xml:space="preserve"> SEQ Figure \* ARABIC </w:instrText>
+      </w:r>
+      <w:r>
+        <w:rPr>
+          <w:color w:val="000000" w:themeColor="text1"/>
+          <w:sz w:val="22"/>
+          <w:szCs w:val="22"/>
+          <w:u w:val="single"/>
+          <w14:shadow w14:blurRad="38100" w14:dist="19050" w14:dir="2700000" w14:sx="100000" w14:sy="100000" w14:kx="0" w14:ky="0" w14:algn="tl">
+            <w14:schemeClr w14:val="dk1">
+              <w14:alpha w14:val="60000"/>
+            </w14:schemeClr>
+          </w14:shadow>
+          <w14:textOutline w14:w="0" w14:cap="flat" w14:cmpd="sng" w14:algn="ctr">
+            <w14:noFill/>
+            <w14:prstDash w14:val="solid"/>
+            <w14:round/>
+          </w14:textOutline>
+        </w:rPr>
+        <w:fldChar w:fldCharType="separate"/>
+      </w:r>
+      <w:r>
+        <w:rPr>
+          <w:noProof/>
+          <w:color w:val="000000" w:themeColor="text1"/>
+          <w:sz w:val="22"/>
+          <w:szCs w:val="22"/>
+          <w:u w:val="single"/>
+          <w14:shadow w14:blurRad="38100" w14:dist="19050" w14:dir="2700000" w14:sx="100000" w14:sy="100000" w14:kx="0" w14:ky="0" w14:algn="tl">
+            <w14:schemeClr w14:val="dk1">
+              <w14:alpha w14:val="60000"/>
+            </w14:schemeClr>
+          </w14:shadow>
+          <w14:textOutline w14:w="0" w14:cap="flat" w14:cmpd="sng" w14:algn="ctr">
+            <w14:noFill/>
+            <w14:prstDash w14:val="solid"/>
+            <w14:round/>
+          </w14:textOutline>
+        </w:rPr>
+        <w:t>3</w:t>
+      </w:r>
+      <w:r>
+        <w:rPr>
+          <w:color w:val="000000" w:themeColor="text1"/>
+          <w:sz w:val="22"/>
+          <w:szCs w:val="22"/>
+          <w:u w:val="single"/>
+          <w14:shadow w14:blurRad="38100" w14:dist="19050" w14:dir="2700000" w14:sx="100000" w14:sy="100000" w14:kx="0" w14:ky="0" w14:algn="tl">
+            <w14:schemeClr w14:val="dk1">
+              <w14:alpha w14:val="60000"/>
+            </w14:schemeClr>
+          </w14:shadow>
+          <w14:textOutline w14:w="0" w14:cap="flat" w14:cmpd="sng" w14:algn="ctr">
+            <w14:noFill/>
+            <w14:prstDash w14:val="solid"/>
+            <w14:round/>
+          </w14:textOutline>
+        </w:rPr>
+        <w:fldChar w:fldCharType="end"/>
+      </w:r>
+      <w:r>
+        <w:rPr>
+          <w:color w:val="000000" w:themeColor="text1"/>
+          <w:sz w:val="22"/>
+          <w:szCs w:val="22"/>
+          <w:u w:val="single"/>
+          <w14:shadow w14:blurRad="38100" w14:dist="19050" w14:dir="2700000" w14:sx="100000" w14:sy="100000" w14:kx="0" w14:ky="0" w14:algn="tl">
+            <w14:schemeClr w14:val="dk1">
+              <w14:alpha w14:val="60000"/>
+            </w14:schemeClr>
+          </w14:shadow>
+          <w14:textOutline w14:w="0" w14:cap="flat" w14:cmpd="sng" w14:algn="ctr">
+            <w14:noFill/>
+            <w14:prstDash w14:val="solid"/>
+            <w14:round/>
+          </w14:textOutline>
+        </w:rPr>
+        <w:t xml:space="preserve">: </w:t>
+      </w:r>
+      <w:proofErr w:type="spellStart"/>
+      <w:r>
+        <w:rPr>
+          <w:color w:val="000000" w:themeColor="text1"/>
+          <w:sz w:val="22"/>
+          <w:szCs w:val="22"/>
+          <w:u w:val="single"/>
+          <w14:shadow w14:blurRad="38100" w14:dist="19050" w14:dir="2700000" w14:sx="100000" w14:sy="100000" w14:kx="0" w14:ky="0" w14:algn="tl">
+            <w14:schemeClr w14:val="dk1">
+              <w14:alpha w14:val="60000"/>
+            </w14:schemeClr>
+          </w14:shadow>
+          <w14:textOutline w14:w="0" w14:cap="flat" w14:cmpd="sng" w14:algn="ctr">
+            <w14:noFill/>
+            <w14:prstDash w14:val="solid"/>
+            <w14:round/>
+          </w14:textOutline>
+        </w:rPr>
+        <w:t>Usecase</w:t>
+      </w:r>
+      <w:proofErr w:type="spellEnd"/>
+      <w:r>
+        <w:rPr>
+          <w:color w:val="000000" w:themeColor="text1"/>
+          <w:sz w:val="22"/>
+          <w:szCs w:val="22"/>
+          <w:u w:val="single"/>
+          <w14:shadow w14:blurRad="38100" w14:dist="19050" w14:dir="2700000" w14:sx="100000" w14:sy="100000" w14:kx="0" w14:ky="0" w14:algn="tl">
+            <w14:schemeClr w14:val="dk1">
+              <w14:alpha w14:val="60000"/>
+            </w14:schemeClr>
+          </w14:shadow>
+          <w14:textOutline w14:w="0" w14:cap="flat" w14:cmpd="sng" w14:algn="ctr">
+            <w14:noFill/>
+            <w14:prstDash w14:val="solid"/>
+            <w14:round/>
+          </w14:textOutline>
+        </w:rPr>
+        <w:t xml:space="preserve"> of actor and supplier of Hardware Sales and Purchases System</w:t>
+      </w:r>
+      <w:bookmarkEnd w:id="10"/>
     </w:p>
     <w:p>
       <w:r>
@@ -4256,10 +4308,10 @@
           <w:noProof/>
         </w:rPr>
         <w:drawing>
-          <wp:inline distT="0" distB="0" distL="0" distR="0" wp14:anchorId="7ADD669C" wp14:editId="1AB65600">
-            <wp:extent cx="6247130" cy="4816548"/>
-            <wp:effectExtent l="0" t="0" r="1270" b="3175"/>
-            <wp:docPr id="3" name="Picture 3"/>
+          <wp:inline distT="0" distB="0" distL="0" distR="0" wp14:anchorId="0552F6FD" wp14:editId="5ADA02BA">
+            <wp:extent cx="6576831" cy="4953000"/>
+            <wp:effectExtent l="0" t="0" r="0" b="0"/>
+            <wp:docPr id="5" name="Picture 5"/>
             <wp:cNvGraphicFramePr>
               <a:graphicFrameLocks xmlns:a="http://schemas.openxmlformats.org/drawingml/2006/main" noChangeAspect="1"/>
             </wp:cNvGraphicFramePr>
@@ -4267,11 +4319,11 @@
               <a:graphicData uri="http://schemas.openxmlformats.org/drawingml/2006/picture">
                 <pic:pic xmlns:pic="http://schemas.openxmlformats.org/drawingml/2006/picture">
                   <pic:nvPicPr>
-                    <pic:cNvPr id="3" name="staff.jpg"/>
+                    <pic:cNvPr id="5" name="staff1.jpg"/>
                     <pic:cNvPicPr/>
                   </pic:nvPicPr>
                   <pic:blipFill>
-                    <a:blip r:embed="rId8">
+                    <a:blip r:embed="rId9">
                       <a:extLst>
                         <a:ext uri="{28A0092B-C50C-407E-A947-70E740481C1C}">
                           <a14:useLocalDpi xmlns:a14="http://schemas.microsoft.com/office/drawing/2010/main" val="0"/>
@@ -4285,7 +4337,7 @@
                   <pic:spPr>
                     <a:xfrm>
                       <a:off x="0" y="0"/>
-                      <a:ext cx="6249330" cy="4818244"/>
+                      <a:ext cx="6586805" cy="4960512"/>
                     </a:xfrm>
                     <a:prstGeom prst="rect">
                       <a:avLst/>
@@ -4300,43 +4352,161 @@
     </w:p>
     <w:p>
       <w:pPr>
-        <w:keepNext/>
-        <w:jc w:val="center"/>
-        <w:rPr>
-          <w:u w:val="single"/>
-        </w:rPr>
-      </w:pPr>
-      <w:r>
-        <w:rPr>
-          <w:u w:val="single"/>
-        </w:rPr>
-        <w:t>Figure 4</w:t>
-      </w:r>
-      <w:r>
-        <w:rPr>
-          <w:u w:val="single"/>
-        </w:rPr>
-        <w:t>: Use case of staff and customer HSPS</w:t>
-      </w:r>
-    </w:p>
-    <w:p>
-      <w:pPr>
         <w:pStyle w:val="Caption"/>
         <w:jc w:val="center"/>
-      </w:pPr>
-      <w:bookmarkStart w:id="11" w:name="_Toc480810990"/>
-      <w:r>
+        <w:rPr>
+          <w:color w:val="000000" w:themeColor="text1"/>
+          <w:sz w:val="22"/>
+          <w:szCs w:val="22"/>
+          <w:u w:val="single"/>
+          <w14:shadow w14:blurRad="38100" w14:dist="19050" w14:dir="2700000" w14:sx="100000" w14:sy="100000" w14:kx="0" w14:ky="0" w14:algn="tl">
+            <w14:schemeClr w14:val="dk1">
+              <w14:alpha w14:val="60000"/>
+            </w14:schemeClr>
+          </w14:shadow>
+          <w14:textOutline w14:w="0" w14:cap="flat" w14:cmpd="sng" w14:algn="ctr">
+            <w14:noFill/>
+            <w14:prstDash w14:val="solid"/>
+            <w14:round/>
+          </w14:textOutline>
+        </w:rPr>
+      </w:pPr>
+      <w:bookmarkStart w:id="11" w:name="_Toc482025221"/>
+      <w:r>
+        <w:rPr>
+          <w:color w:val="000000" w:themeColor="text1"/>
+          <w:sz w:val="22"/>
+          <w:szCs w:val="22"/>
+          <w:u w:val="single"/>
+          <w14:shadow w14:blurRad="38100" w14:dist="19050" w14:dir="2700000" w14:sx="100000" w14:sy="100000" w14:kx="0" w14:ky="0" w14:algn="tl">
+            <w14:schemeClr w14:val="dk1">
+              <w14:alpha w14:val="60000"/>
+            </w14:schemeClr>
+          </w14:shadow>
+          <w14:textOutline w14:w="0" w14:cap="flat" w14:cmpd="sng" w14:algn="ctr">
+            <w14:noFill/>
+            <w14:prstDash w14:val="solid"/>
+            <w14:round/>
+          </w14:textOutline>
+        </w:rPr>
         <w:t xml:space="preserve">Figure </w:t>
       </w:r>
-      <w:fldSimple w:instr=" SEQ Figure \* ARABIC ">
-        <w:r>
-          <w:rPr>
-            <w:noProof/>
-          </w:rPr>
-          <w:t>4</w:t>
-        </w:r>
-        <w:bookmarkEnd w:id="11"/>
-      </w:fldSimple>
+      <w:r>
+        <w:rPr>
+          <w:color w:val="000000" w:themeColor="text1"/>
+          <w:sz w:val="22"/>
+          <w:szCs w:val="22"/>
+          <w:u w:val="single"/>
+          <w14:shadow w14:blurRad="38100" w14:dist="19050" w14:dir="2700000" w14:sx="100000" w14:sy="100000" w14:kx="0" w14:ky="0" w14:algn="tl">
+            <w14:schemeClr w14:val="dk1">
+              <w14:alpha w14:val="60000"/>
+            </w14:schemeClr>
+          </w14:shadow>
+          <w14:textOutline w14:w="0" w14:cap="flat" w14:cmpd="sng" w14:algn="ctr">
+            <w14:noFill/>
+            <w14:prstDash w14:val="solid"/>
+            <w14:round/>
+          </w14:textOutline>
+        </w:rPr>
+        <w:fldChar w:fldCharType="begin"/>
+      </w:r>
+      <w:r>
+        <w:rPr>
+          <w:color w:val="000000" w:themeColor="text1"/>
+          <w:sz w:val="22"/>
+          <w:szCs w:val="22"/>
+          <w:u w:val="single"/>
+          <w14:shadow w14:blurRad="38100" w14:dist="19050" w14:dir="2700000" w14:sx="100000" w14:sy="100000" w14:kx="0" w14:ky="0" w14:algn="tl">
+            <w14:schemeClr w14:val="dk1">
+              <w14:alpha w14:val="60000"/>
+            </w14:schemeClr>
+          </w14:shadow>
+          <w14:textOutline w14:w="0" w14:cap="flat" w14:cmpd="sng" w14:algn="ctr">
+            <w14:noFill/>
+            <w14:prstDash w14:val="solid"/>
+            <w14:round/>
+          </w14:textOutline>
+        </w:rPr>
+        <w:instrText xml:space="preserve"> SEQ Figure \* ARABIC </w:instrText>
+      </w:r>
+      <w:r>
+        <w:rPr>
+          <w:color w:val="000000" w:themeColor="text1"/>
+          <w:sz w:val="22"/>
+          <w:szCs w:val="22"/>
+          <w:u w:val="single"/>
+          <w14:shadow w14:blurRad="38100" w14:dist="19050" w14:dir="2700000" w14:sx="100000" w14:sy="100000" w14:kx="0" w14:ky="0" w14:algn="tl">
+            <w14:schemeClr w14:val="dk1">
+              <w14:alpha w14:val="60000"/>
+            </w14:schemeClr>
+          </w14:shadow>
+          <w14:textOutline w14:w="0" w14:cap="flat" w14:cmpd="sng" w14:algn="ctr">
+            <w14:noFill/>
+            <w14:prstDash w14:val="solid"/>
+            <w14:round/>
+          </w14:textOutline>
+        </w:rPr>
+        <w:fldChar w:fldCharType="separate"/>
+      </w:r>
+      <w:r>
+        <w:rPr>
+          <w:noProof/>
+          <w:color w:val="000000" w:themeColor="text1"/>
+          <w:sz w:val="22"/>
+          <w:szCs w:val="22"/>
+          <w:u w:val="single"/>
+          <w14:shadow w14:blurRad="38100" w14:dist="19050" w14:dir="2700000" w14:sx="100000" w14:sy="100000" w14:kx="0" w14:ky="0" w14:algn="tl">
+            <w14:schemeClr w14:val="dk1">
+              <w14:alpha w14:val="60000"/>
+            </w14:schemeClr>
+          </w14:shadow>
+          <w14:textOutline w14:w="0" w14:cap="flat" w14:cmpd="sng" w14:algn="ctr">
+            <w14:noFill/>
+            <w14:prstDash w14:val="solid"/>
+            <w14:round/>
+          </w14:textOutline>
+        </w:rPr>
+        <w:t>4</w:t>
+      </w:r>
+      <w:r>
+        <w:rPr>
+          <w:color w:val="000000" w:themeColor="text1"/>
+          <w:sz w:val="22"/>
+          <w:szCs w:val="22"/>
+          <w:u w:val="single"/>
+          <w14:shadow w14:blurRad="38100" w14:dist="19050" w14:dir="2700000" w14:sx="100000" w14:sy="100000" w14:kx="0" w14:ky="0" w14:algn="tl">
+            <w14:schemeClr w14:val="dk1">
+              <w14:alpha w14:val="60000"/>
+            </w14:schemeClr>
+          </w14:shadow>
+          <w14:textOutline w14:w="0" w14:cap="flat" w14:cmpd="sng" w14:algn="ctr">
+            <w14:noFill/>
+            <w14:prstDash w14:val="solid"/>
+            <w14:round/>
+          </w14:textOutline>
+        </w:rPr>
+        <w:fldChar w:fldCharType="end"/>
+      </w:r>
+      <w:r>
+        <w:rPr>
+          <w:color w:val="000000" w:themeColor="text1"/>
+          <w:sz w:val="22"/>
+          <w:szCs w:val="22"/>
+          <w:u w:val="single"/>
+          <w14:shadow w14:blurRad="38100" w14:dist="19050" w14:dir="2700000" w14:sx="100000" w14:sy="100000" w14:kx="0" w14:ky="0" w14:algn="tl">
+            <w14:schemeClr w14:val="dk1">
+              <w14:alpha w14:val="60000"/>
+            </w14:schemeClr>
+          </w14:shadow>
+          <w14:textOutline w14:w="0" w14:cap="flat" w14:cmpd="sng" w14:algn="ctr">
+            <w14:noFill/>
+            <w14:prstDash w14:val="solid"/>
+            <w14:round/>
+          </w14:textOutline>
+        </w:rPr>
+        <w:t>: Use case of staff and customer Hardware Sales and Purchases System</w:t>
+      </w:r>
+      <w:bookmarkEnd w:id="11"/>
     </w:p>
     <w:p>
       <w:r>
@@ -4428,7 +4598,10 @@
         </w:numPr>
       </w:pPr>
       <w:r>
-        <w:t>Customer also visit the website and later goes to shop for purchasing pipe &amp; fittings.</w:t>
+        <w:t>Cust</w:t>
+      </w:r>
+      <w:r>
+        <w:t>omer also visit the website and place order online.</w:t>
       </w:r>
     </w:p>
     <w:p>
@@ -4440,7 +4613,22 @@
         </w:numPr>
       </w:pPr>
       <w:r>
-        <w:t>Payment is done at the same time when customer visit the shop.</w:t>
+        <w:t>If the customer is new to website, then they must register themselves before login a place order.</w:t>
+      </w:r>
+    </w:p>
+    <w:p>
+      <w:pPr>
+        <w:pStyle w:val="ListParagraph"/>
+        <w:numPr>
+          <w:ilvl w:val="0"/>
+          <w:numId w:val="2"/>
+        </w:numPr>
+      </w:pPr>
+      <w:r>
+        <w:t>Payment is done at the same ti</w:t>
+      </w:r>
+      <w:r>
+        <w:t>me when ordered pipe and fittings are handover to customer.</w:t>
       </w:r>
     </w:p>
     <w:p>
@@ -4452,7 +4640,7 @@
       <w:pPr>
         <w:pStyle w:val="Heading1"/>
       </w:pPr>
-      <w:bookmarkStart w:id="12" w:name="_Toc480810982"/>
+      <w:bookmarkStart w:id="12" w:name="_Toc481952090"/>
       <w:r>
         <w:lastRenderedPageBreak/>
         <w:t>Architecture</w:t>
@@ -4480,7 +4668,7 @@
       <w:pPr>
         <w:pStyle w:val="Heading2"/>
       </w:pPr>
-      <w:bookmarkStart w:id="13" w:name="_Toc480810983"/>
+      <w:bookmarkStart w:id="13" w:name="_Toc481952091"/>
       <w:r>
         <w:t>System Architecture</w:t>
       </w:r>
@@ -4498,7 +4686,7 @@
       <w:pPr>
         <w:pStyle w:val="Heading2"/>
       </w:pPr>
-      <w:bookmarkStart w:id="14" w:name="_Toc480810984"/>
+      <w:bookmarkStart w:id="14" w:name="_Toc481952092"/>
       <w:r>
         <w:t>Initial Class Diagram</w:t>
       </w:r>
@@ -4516,13 +4704,16 @@
       <w:r>
         <w:t>Initial class diagram is just a prototype of original class diagram that shows there would be following classes with its functions.</w:t>
       </w:r>
+      <w:r>
+        <w:t xml:space="preserve"> It is done as a conceptual class diagram where possible classes and their attributes are portrait. </w:t>
+      </w:r>
     </w:p>
     <w:p/>
     <w:p>
       <w:pPr>
         <w:pStyle w:val="Heading2"/>
       </w:pPr>
-      <w:bookmarkStart w:id="15" w:name="_Toc480810985"/>
+      <w:bookmarkStart w:id="15" w:name="_Toc481952093"/>
       <w:r>
         <w:t>Natural Language Analysis (NLA)</w:t>
       </w:r>
@@ -4596,16 +4787,7 @@
                 <w:sz w:val="22"/>
                 <w:szCs w:val="22"/>
               </w:rPr>
-              <w:t>Classes (No</w:t>
-            </w:r>
-            <w:r>
-              <w:rPr>
-                <w:rFonts w:ascii="Arial" w:hAnsi="Arial" w:cs="Arial"/>
-                <w:color w:val="000000"/>
-                <w:sz w:val="22"/>
-                <w:szCs w:val="22"/>
-              </w:rPr>
-              <w:t>un)</w:t>
+              <w:t>Classes (Noun)</w:t>
             </w:r>
           </w:p>
         </w:tc>
@@ -4675,25 +4857,7 @@
                 <w:sz w:val="22"/>
                 <w:szCs w:val="22"/>
               </w:rPr>
-              <w:t>owner</w:t>
-            </w:r>
-            <w:r>
-              <w:rPr>
-                <w:rFonts w:ascii="Arial" w:hAnsi="Arial" w:cs="Arial"/>
-                <w:color w:val="000000"/>
-                <w:sz w:val="22"/>
-                <w:szCs w:val="22"/>
-              </w:rPr>
-              <w:t xml:space="preserve">, </w:t>
-            </w:r>
-            <w:r>
-              <w:rPr>
-                <w:rFonts w:ascii="Arial" w:hAnsi="Arial" w:cs="Arial"/>
-                <w:color w:val="000000"/>
-                <w:sz w:val="22"/>
-                <w:szCs w:val="22"/>
-              </w:rPr>
-              <w:t xml:space="preserve">staff, customer, user, shop, login, vendor, item, supplier, pipe &amp; fittings, retailer, </w:t>
+              <w:t xml:space="preserve">owner, staff, customer, user, shop, login, vendor, item, supplier, pipe &amp; fittings, retailer, </w:t>
             </w:r>
             <w:r>
               <w:rPr>
@@ -4736,70 +4900,7 @@
                 <w:sz w:val="22"/>
                 <w:szCs w:val="22"/>
               </w:rPr>
-              <w:t xml:space="preserve">Monitor, </w:t>
-            </w:r>
-            <w:r>
-              <w:rPr>
-                <w:rFonts w:ascii="Arial" w:hAnsi="Arial" w:cs="Arial"/>
-                <w:color w:val="000000"/>
-                <w:sz w:val="22"/>
-                <w:szCs w:val="22"/>
-              </w:rPr>
-              <w:t>order</w:t>
-            </w:r>
-            <w:r>
-              <w:rPr>
-                <w:rFonts w:ascii="Arial" w:hAnsi="Arial" w:cs="Arial"/>
-                <w:color w:val="000000"/>
-                <w:sz w:val="22"/>
-                <w:szCs w:val="22"/>
-              </w:rPr>
-              <w:t xml:space="preserve">, </w:t>
-            </w:r>
-            <w:r>
-              <w:rPr>
-                <w:rFonts w:ascii="Arial" w:hAnsi="Arial" w:cs="Arial"/>
-                <w:color w:val="000000"/>
-                <w:sz w:val="22"/>
-                <w:szCs w:val="22"/>
-              </w:rPr>
-              <w:t>add</w:t>
-            </w:r>
-            <w:r>
-              <w:rPr>
-                <w:rFonts w:ascii="Arial" w:hAnsi="Arial" w:cs="Arial"/>
-                <w:color w:val="000000"/>
-                <w:sz w:val="22"/>
-                <w:szCs w:val="22"/>
-              </w:rPr>
-              <w:t xml:space="preserve">, update, delete, </w:t>
-            </w:r>
-            <w:r>
-              <w:rPr>
-                <w:rFonts w:ascii="Arial" w:hAnsi="Arial" w:cs="Arial"/>
-                <w:color w:val="000000"/>
-                <w:sz w:val="22"/>
-                <w:szCs w:val="22"/>
-              </w:rPr>
-              <w:t>report</w:t>
-            </w:r>
-            <w:r>
-              <w:rPr>
-                <w:rFonts w:ascii="Arial" w:hAnsi="Arial" w:cs="Arial"/>
-                <w:color w:val="000000"/>
-                <w:sz w:val="22"/>
-                <w:szCs w:val="22"/>
-              </w:rPr>
-              <w:t>, view,</w:t>
-            </w:r>
-            <w:r>
-              <w:rPr>
-                <w:rFonts w:ascii="Arial" w:hAnsi="Arial" w:cs="Arial"/>
-                <w:color w:val="000000"/>
-                <w:sz w:val="22"/>
-                <w:szCs w:val="22"/>
-              </w:rPr>
-              <w:t xml:space="preserve"> control</w:t>
+              <w:t>Monitor, order, add, update, delete, report, view, control</w:t>
             </w:r>
             <w:r>
               <w:rPr>
@@ -4946,43 +5047,7 @@
                 <w:sz w:val="22"/>
                 <w:szCs w:val="22"/>
               </w:rPr>
-              <w:t>Owner</w:t>
-            </w:r>
-            <w:r>
-              <w:rPr>
-                <w:rFonts w:ascii="Arial" w:hAnsi="Arial" w:cs="Arial"/>
-                <w:color w:val="000000"/>
-                <w:sz w:val="22"/>
-                <w:szCs w:val="22"/>
-              </w:rPr>
-              <w:t xml:space="preserve">, </w:t>
-            </w:r>
-            <w:r>
-              <w:rPr>
-                <w:rFonts w:ascii="Arial" w:hAnsi="Arial" w:cs="Arial"/>
-                <w:color w:val="000000"/>
-                <w:sz w:val="22"/>
-                <w:szCs w:val="22"/>
-              </w:rPr>
-              <w:t>S</w:t>
-            </w:r>
-            <w:r>
-              <w:rPr>
-                <w:rFonts w:ascii="Arial" w:hAnsi="Arial" w:cs="Arial"/>
-                <w:color w:val="000000"/>
-                <w:sz w:val="22"/>
-                <w:szCs w:val="22"/>
-              </w:rPr>
-              <w:t>t</w:t>
-            </w:r>
-            <w:r>
-              <w:rPr>
-                <w:rFonts w:ascii="Arial" w:hAnsi="Arial" w:cs="Arial"/>
-                <w:color w:val="000000"/>
-                <w:sz w:val="22"/>
-                <w:szCs w:val="22"/>
-              </w:rPr>
-              <w:t>aff, Customer, Supplier, Shop</w:t>
+              <w:t>Owner, Staff, Customer, Supplier, Shop</w:t>
             </w:r>
           </w:p>
         </w:tc>
@@ -5016,34 +5081,7 @@
                 <w:sz w:val="22"/>
                 <w:szCs w:val="22"/>
               </w:rPr>
-              <w:t>Add, update, delete, view, register</w:t>
-            </w:r>
-            <w:r>
-              <w:rPr>
-                <w:rFonts w:ascii="Arial" w:hAnsi="Arial" w:cs="Arial"/>
-                <w:color w:val="000000"/>
-                <w:sz w:val="22"/>
-                <w:szCs w:val="22"/>
-              </w:rPr>
-              <w:t>, login</w:t>
-            </w:r>
-            <w:r>
-              <w:rPr>
-                <w:rFonts w:ascii="Arial" w:hAnsi="Arial" w:cs="Arial"/>
-                <w:color w:val="000000"/>
-                <w:sz w:val="22"/>
-                <w:szCs w:val="22"/>
-              </w:rPr>
-              <w:t xml:space="preserve"> etc</w:t>
-            </w:r>
-            <w:r>
-              <w:rPr>
-                <w:rFonts w:ascii="Arial" w:hAnsi="Arial" w:cs="Arial"/>
-                <w:color w:val="000000"/>
-                <w:sz w:val="22"/>
-                <w:szCs w:val="22"/>
-              </w:rPr>
-              <w:t>.</w:t>
+              <w:t>Add, update, delete, view, register, login etc.</w:t>
             </w:r>
           </w:p>
         </w:tc>
@@ -5096,7 +5134,6 @@
         <w:rPr>
           <w:noProof/>
         </w:rPr>
-        <w:lastRenderedPageBreak/>
         <w:t>Initial class diagram of HSPS</w:t>
       </w:r>
     </w:p>
@@ -5106,10 +5143,10 @@
           <w:noProof/>
         </w:rPr>
         <w:drawing>
-          <wp:inline distT="0" distB="0" distL="0" distR="0" wp14:anchorId="600E040E" wp14:editId="14BE86EC">
-            <wp:extent cx="6247765" cy="4962525"/>
-            <wp:effectExtent l="0" t="0" r="635" b="9525"/>
-            <wp:docPr id="4" name="Picture 4"/>
+          <wp:inline distT="0" distB="0" distL="0" distR="0" wp14:anchorId="78A789F6" wp14:editId="4E648DE4">
+            <wp:extent cx="6533246" cy="5895975"/>
+            <wp:effectExtent l="0" t="0" r="1270" b="0"/>
+            <wp:docPr id="7" name="Picture 7"/>
             <wp:cNvGraphicFramePr>
               <a:graphicFrameLocks xmlns:a="http://schemas.openxmlformats.org/drawingml/2006/main" noChangeAspect="1"/>
             </wp:cNvGraphicFramePr>
@@ -5117,11 +5154,11 @@
               <a:graphicData uri="http://schemas.openxmlformats.org/drawingml/2006/picture">
                 <pic:pic xmlns:pic="http://schemas.openxmlformats.org/drawingml/2006/picture">
                   <pic:nvPicPr>
-                    <pic:cNvPr id="4" name="classdiagram.jpg"/>
+                    <pic:cNvPr id="7" name="classdiagram2.jpg"/>
                     <pic:cNvPicPr/>
                   </pic:nvPicPr>
                   <pic:blipFill>
-                    <a:blip r:embed="rId9">
+                    <a:blip r:embed="rId10">
                       <a:extLst>
                         <a:ext uri="{28A0092B-C50C-407E-A947-70E740481C1C}">
                           <a14:useLocalDpi xmlns:a14="http://schemas.microsoft.com/office/drawing/2010/main" val="0"/>
@@ -5135,7 +5172,7 @@
                   <pic:spPr>
                     <a:xfrm>
                       <a:off x="0" y="0"/>
-                      <a:ext cx="6256586" cy="4969531"/>
+                      <a:ext cx="6536764" cy="5899150"/>
                     </a:xfrm>
                     <a:prstGeom prst="rect">
                       <a:avLst/>
@@ -5150,43 +5187,150 @@
     </w:p>
     <w:p>
       <w:pPr>
-        <w:keepNext/>
-        <w:jc w:val="center"/>
-        <w:rPr>
-          <w:u w:val="single"/>
-        </w:rPr>
-      </w:pPr>
-      <w:r>
-        <w:rPr>
-          <w:u w:val="single"/>
-        </w:rPr>
-        <w:t>Figure 5</w:t>
-      </w:r>
-      <w:r>
-        <w:rPr>
-          <w:u w:val="single"/>
-        </w:rPr>
-        <w:t>: Initial class diagram of HSPS</w:t>
-      </w:r>
-    </w:p>
-    <w:p>
-      <w:pPr>
         <w:pStyle w:val="Caption"/>
         <w:jc w:val="center"/>
-      </w:pPr>
-      <w:bookmarkStart w:id="16" w:name="_Toc480810991"/>
-      <w:r>
+        <w:rPr>
+          <w:sz w:val="22"/>
+          <w:szCs w:val="22"/>
+          <w:u w:val="single"/>
+        </w:rPr>
+      </w:pPr>
+      <w:bookmarkStart w:id="16" w:name="_Toc482025222"/>
+      <w:r>
+        <w:rPr>
+          <w:color w:val="000000" w:themeColor="text1"/>
+          <w:sz w:val="22"/>
+          <w:szCs w:val="22"/>
+          <w:u w:val="single"/>
+          <w14:shadow w14:blurRad="38100" w14:dist="19050" w14:dir="2700000" w14:sx="100000" w14:sy="100000" w14:kx="0" w14:ky="0" w14:algn="tl">
+            <w14:schemeClr w14:val="dk1">
+              <w14:alpha w14:val="60000"/>
+            </w14:schemeClr>
+          </w14:shadow>
+          <w14:textOutline w14:w="0" w14:cap="flat" w14:cmpd="sng" w14:algn="ctr">
+            <w14:noFill/>
+            <w14:prstDash w14:val="solid"/>
+            <w14:round/>
+          </w14:textOutline>
+        </w:rPr>
         <w:t xml:space="preserve">Figure </w:t>
       </w:r>
-      <w:fldSimple w:instr=" SEQ Figure \* ARABIC ">
-        <w:r>
-          <w:rPr>
-            <w:noProof/>
-          </w:rPr>
-          <w:t>5</w:t>
-        </w:r>
-        <w:bookmarkEnd w:id="16"/>
-      </w:fldSimple>
+      <w:r>
+        <w:rPr>
+          <w:color w:val="000000" w:themeColor="text1"/>
+          <w:sz w:val="22"/>
+          <w:szCs w:val="22"/>
+          <w:u w:val="single"/>
+          <w14:shadow w14:blurRad="38100" w14:dist="19050" w14:dir="2700000" w14:sx="100000" w14:sy="100000" w14:kx="0" w14:ky="0" w14:algn="tl">
+            <w14:schemeClr w14:val="dk1">
+              <w14:alpha w14:val="60000"/>
+            </w14:schemeClr>
+          </w14:shadow>
+          <w14:textOutline w14:w="0" w14:cap="flat" w14:cmpd="sng" w14:algn="ctr">
+            <w14:noFill/>
+            <w14:prstDash w14:val="solid"/>
+            <w14:round/>
+          </w14:textOutline>
+        </w:rPr>
+        <w:fldChar w:fldCharType="begin"/>
+      </w:r>
+      <w:r>
+        <w:rPr>
+          <w:color w:val="000000" w:themeColor="text1"/>
+          <w:sz w:val="22"/>
+          <w:szCs w:val="22"/>
+          <w:u w:val="single"/>
+          <w14:shadow w14:blurRad="38100" w14:dist="19050" w14:dir="2700000" w14:sx="100000" w14:sy="100000" w14:kx="0" w14:ky="0" w14:algn="tl">
+            <w14:schemeClr w14:val="dk1">
+              <w14:alpha w14:val="60000"/>
+            </w14:schemeClr>
+          </w14:shadow>
+          <w14:textOutline w14:w="0" w14:cap="flat" w14:cmpd="sng" w14:algn="ctr">
+            <w14:noFill/>
+            <w14:prstDash w14:val="solid"/>
+            <w14:round/>
+          </w14:textOutline>
+        </w:rPr>
+        <w:instrText xml:space="preserve"> SEQ Figure \* ARABIC </w:instrText>
+      </w:r>
+      <w:r>
+        <w:rPr>
+          <w:color w:val="000000" w:themeColor="text1"/>
+          <w:sz w:val="22"/>
+          <w:szCs w:val="22"/>
+          <w:u w:val="single"/>
+          <w14:shadow w14:blurRad="38100" w14:dist="19050" w14:dir="2700000" w14:sx="100000" w14:sy="100000" w14:kx="0" w14:ky="0" w14:algn="tl">
+            <w14:schemeClr w14:val="dk1">
+              <w14:alpha w14:val="60000"/>
+            </w14:schemeClr>
+          </w14:shadow>
+          <w14:textOutline w14:w="0" w14:cap="flat" w14:cmpd="sng" w14:algn="ctr">
+            <w14:noFill/>
+            <w14:prstDash w14:val="solid"/>
+            <w14:round/>
+          </w14:textOutline>
+        </w:rPr>
+        <w:fldChar w:fldCharType="separate"/>
+      </w:r>
+      <w:r>
+        <w:rPr>
+          <w:noProof/>
+          <w:color w:val="000000" w:themeColor="text1"/>
+          <w:sz w:val="22"/>
+          <w:szCs w:val="22"/>
+          <w:u w:val="single"/>
+          <w14:shadow w14:blurRad="38100" w14:dist="19050" w14:dir="2700000" w14:sx="100000" w14:sy="100000" w14:kx="0" w14:ky="0" w14:algn="tl">
+            <w14:schemeClr w14:val="dk1">
+              <w14:alpha w14:val="60000"/>
+            </w14:schemeClr>
+          </w14:shadow>
+          <w14:textOutline w14:w="0" w14:cap="flat" w14:cmpd="sng" w14:algn="ctr">
+            <w14:noFill/>
+            <w14:prstDash w14:val="solid"/>
+            <w14:round/>
+          </w14:textOutline>
+        </w:rPr>
+        <w:t>5</w:t>
+      </w:r>
+      <w:r>
+        <w:rPr>
+          <w:color w:val="000000" w:themeColor="text1"/>
+          <w:sz w:val="22"/>
+          <w:szCs w:val="22"/>
+          <w:u w:val="single"/>
+          <w14:shadow w14:blurRad="38100" w14:dist="19050" w14:dir="2700000" w14:sx="100000" w14:sy="100000" w14:kx="0" w14:ky="0" w14:algn="tl">
+            <w14:schemeClr w14:val="dk1">
+              <w14:alpha w14:val="60000"/>
+            </w14:schemeClr>
+          </w14:shadow>
+          <w14:textOutline w14:w="0" w14:cap="flat" w14:cmpd="sng" w14:algn="ctr">
+            <w14:noFill/>
+            <w14:prstDash w14:val="solid"/>
+            <w14:round/>
+          </w14:textOutline>
+        </w:rPr>
+        <w:fldChar w:fldCharType="end"/>
+      </w:r>
+      <w:r>
+        <w:rPr>
+          <w:color w:val="000000" w:themeColor="text1"/>
+          <w:sz w:val="22"/>
+          <w:szCs w:val="22"/>
+          <w:u w:val="single"/>
+          <w14:shadow w14:blurRad="38100" w14:dist="19050" w14:dir="2700000" w14:sx="100000" w14:sy="100000" w14:kx="0" w14:ky="0" w14:algn="tl">
+            <w14:schemeClr w14:val="dk1">
+              <w14:alpha w14:val="60000"/>
+            </w14:schemeClr>
+          </w14:shadow>
+          <w14:textOutline w14:w="0" w14:cap="flat" w14:cmpd="sng" w14:algn="ctr">
+            <w14:noFill/>
+            <w14:prstDash w14:val="solid"/>
+            <w14:round/>
+          </w14:textOutline>
+        </w:rPr>
+        <w:t>: Initial class diagram of Hardware Sales and Purchases System</w:t>
+      </w:r>
+      <w:bookmarkEnd w:id="16"/>
     </w:p>
     <w:p>
       <w:pPr>
@@ -5205,7 +5349,7 @@
       <w:pPr>
         <w:pStyle w:val="Heading1"/>
       </w:pPr>
-      <w:bookmarkStart w:id="17" w:name="_Toc480810986"/>
+      <w:bookmarkStart w:id="17" w:name="_Toc481952094"/>
       <w:r>
         <w:lastRenderedPageBreak/>
         <w:t>Conclusion</w:t>
@@ -5234,6 +5378,7 @@
         <w:t xml:space="preserve"> that must be used to develop the system.</w:t>
       </w:r>
     </w:p>
+    <w:p/>
     <w:sectPr>
       <w:pgSz w:w="12240" w:h="15840"/>
       <w:pgMar w:top="1440" w:right="1440" w:bottom="1440" w:left="1440" w:header="720" w:footer="720" w:gutter="0"/>
@@ -6373,7 +6518,7 @@
 </file>
 
 <file path=customXml/itemProps1.xml><?xml version="1.0" encoding="utf-8"?>
-<ds:datastoreItem xmlns:ds="http://schemas.openxmlformats.org/officeDocument/2006/customXml" ds:itemID="{CD2430B6-B628-44C0-B452-A5E3D96C9E24}">
+<ds:datastoreItem xmlns:ds="http://schemas.openxmlformats.org/officeDocument/2006/customXml" ds:itemID="{E914D529-12E4-4763-AC8D-DE45EEED3D5A}">
   <ds:schemaRefs>
     <ds:schemaRef ds:uri="http://schemas.openxmlformats.org/officeDocument/2006/bibliography"/>
   </ds:schemaRefs>

</xml_diff>